<commit_message>
Added tilebit and started the design document
</commit_message>
<xml_diff>
--- a/Programma eisen.docx
+++ b/Programma eisen.docx
@@ -4,7 +4,2033 @@
   <w:body>
     <w:p>
       <w:pPr>
+        <w:pStyle w:val="Titel"/>
+        <w:rPr>
+          <w:lang w:val="nl-NL"/>
+        </w:rPr>
+      </w:pPr>
+      <w:r>
+        <w:rPr>
+          <w:lang w:val="nl-NL"/>
+        </w:rPr>
+        <w:t>Ontwikkel document</w:t>
+      </w:r>
+    </w:p>
+    <w:p>
+      <w:pPr>
+        <w:rPr>
+          <w:lang w:val="nl-NL"/>
+        </w:rPr>
+      </w:pPr>
+    </w:p>
+    <w:p>
+      <w:pPr>
+        <w:rPr>
+          <w:lang w:val="nl-NL"/>
+        </w:rPr>
+      </w:pPr>
+      <w:r>
+        <w:rPr>
+          <w:noProof/>
+        </w:rPr>
+        <w:drawing>
+          <wp:inline distT="0" distB="0" distL="0" distR="0">
+            <wp:extent cx="5943600" cy="5191125"/>
+            <wp:effectExtent l="0" t="0" r="0" b="9525"/>
+            <wp:docPr id="1" name="Afbeelding 1"/>
+            <wp:cNvGraphicFramePr>
+              <a:graphicFrameLocks xmlns:a="http://schemas.openxmlformats.org/drawingml/2006/main" noChangeAspect="1"/>
+            </wp:cNvGraphicFramePr>
+            <a:graphic xmlns:a="http://schemas.openxmlformats.org/drawingml/2006/main">
+              <a:graphicData uri="http://schemas.openxmlformats.org/drawingml/2006/picture">
+                <pic:pic xmlns:pic="http://schemas.openxmlformats.org/drawingml/2006/picture">
+                  <pic:nvPicPr>
+                    <pic:cNvPr id="1" name="levelPicture.PNG"/>
+                    <pic:cNvPicPr/>
+                  </pic:nvPicPr>
+                  <pic:blipFill>
+                    <a:blip r:embed="rId8">
+                      <a:extLst>
+                        <a:ext uri="{28A0092B-C50C-407E-A947-70E740481C1C}">
+                          <a14:useLocalDpi xmlns:a14="http://schemas.microsoft.com/office/drawing/2010/main" val="0"/>
+                        </a:ext>
+                      </a:extLst>
+                    </a:blip>
+                    <a:stretch>
+                      <a:fillRect/>
+                    </a:stretch>
+                  </pic:blipFill>
+                  <pic:spPr>
+                    <a:xfrm>
+                      <a:off x="0" y="0"/>
+                      <a:ext cx="5943600" cy="5191125"/>
+                    </a:xfrm>
+                    <a:prstGeom prst="rect">
+                      <a:avLst/>
+                    </a:prstGeom>
+                  </pic:spPr>
+                </pic:pic>
+              </a:graphicData>
+            </a:graphic>
+          </wp:inline>
+        </w:drawing>
+      </w:r>
+    </w:p>
+    <w:p>
+      <w:pPr>
         <w:spacing w:after="0"/>
+      </w:pPr>
+    </w:p>
+    <w:p>
+      <w:pPr>
+        <w:spacing w:after="0"/>
+      </w:pPr>
+      <w:r>
+        <w:t>Raymond Lee, 11106298</w:t>
+      </w:r>
+    </w:p>
+    <w:p>
+      <w:pPr>
+        <w:spacing w:after="0"/>
+      </w:pPr>
+      <w:r>
+        <w:t xml:space="preserve">Fabio </w:t>
+      </w:r>
+      <w:proofErr w:type="spellStart"/>
+      <w:r>
+        <w:t>Waljaards</w:t>
+      </w:r>
+      <w:proofErr w:type="spellEnd"/>
+      <w:r>
+        <w:t>, 15086836</w:t>
+      </w:r>
+    </w:p>
+    <w:p>
+      <w:pPr>
+        <w:spacing w:after="0"/>
+      </w:pPr>
+      <w:proofErr w:type="spellStart"/>
+      <w:r>
+        <w:t>Joris</w:t>
+      </w:r>
+      <w:proofErr w:type="spellEnd"/>
+      <w:r>
+        <w:t xml:space="preserve"> </w:t>
+      </w:r>
+      <w:proofErr w:type="spellStart"/>
+      <w:r>
+        <w:t>Willig</w:t>
+      </w:r>
+      <w:proofErr w:type="spellEnd"/>
+      <w:r>
+        <w:t>, 15077179</w:t>
+      </w:r>
+    </w:p>
+    <w:p>
+      <w:pPr>
+        <w:spacing w:after="0"/>
+      </w:pPr>
+    </w:p>
+    <w:p>
+      <w:pPr>
+        <w:spacing w:after="0"/>
+      </w:pPr>
+      <w:r>
+        <w:rPr>
+          <w:sz w:val="18"/>
+          <w:szCs w:val="18"/>
+        </w:rPr>
+        <w:t>04-07-2016, den Haag</w:t>
+      </w:r>
+      <w:r>
+        <w:br w:type="page"/>
+      </w:r>
+    </w:p>
+    <w:sdt>
+      <w:sdtPr>
+        <w:rPr>
+          <w:lang w:val="nl-NL"/>
+        </w:rPr>
+        <w:id w:val="1261102296"/>
+        <w:docPartObj>
+          <w:docPartGallery w:val="Table of Contents"/>
+          <w:docPartUnique/>
+        </w:docPartObj>
+      </w:sdtPr>
+      <w:sdtEndPr>
+        <w:rPr>
+          <w:rFonts w:asciiTheme="minorHAnsi" w:eastAsiaTheme="minorHAnsi" w:hAnsiTheme="minorHAnsi" w:cstheme="minorBidi"/>
+          <w:b/>
+          <w:bCs/>
+          <w:color w:val="auto"/>
+          <w:sz w:val="22"/>
+          <w:szCs w:val="22"/>
+        </w:rPr>
+      </w:sdtEndPr>
+      <w:sdtContent>
+        <w:p>
+          <w:pPr>
+            <w:pStyle w:val="Kopvaninhoudsopgave"/>
+          </w:pPr>
+          <w:r>
+            <w:rPr>
+              <w:lang w:val="nl-NL"/>
+            </w:rPr>
+            <w:t>Inhoud</w:t>
+          </w:r>
+        </w:p>
+        <w:p>
+          <w:pPr>
+            <w:pStyle w:val="Inhopg1"/>
+            <w:tabs>
+              <w:tab w:val="right" w:leader="dot" w:pos="9350"/>
+            </w:tabs>
+            <w:rPr>
+              <w:noProof/>
+            </w:rPr>
+          </w:pPr>
+          <w:r>
+            <w:fldChar w:fldCharType="begin"/>
+          </w:r>
+          <w:r>
+            <w:instrText xml:space="preserve"> TOC \o "1-3" \h \z \u </w:instrText>
+          </w:r>
+          <w:r>
+            <w:fldChar w:fldCharType="separate"/>
+          </w:r>
+          <w:hyperlink w:anchor="_Toc447788395" w:history="1">
+            <w:r>
+              <w:rPr>
+                <w:rStyle w:val="Hyperlink"/>
+                <w:noProof/>
+                <w:lang w:val="nl-NL"/>
+              </w:rPr>
+              <w:t>Applicatie eisen</w:t>
+            </w:r>
+            <w:r>
+              <w:rPr>
+                <w:noProof/>
+                <w:webHidden/>
+              </w:rPr>
+              <w:tab/>
+            </w:r>
+            <w:r>
+              <w:rPr>
+                <w:noProof/>
+                <w:webHidden/>
+              </w:rPr>
+              <w:fldChar w:fldCharType="begin"/>
+            </w:r>
+            <w:r>
+              <w:rPr>
+                <w:noProof/>
+                <w:webHidden/>
+              </w:rPr>
+              <w:instrText xml:space="preserve"> PAGEREF _Toc447788395 \h </w:instrText>
+            </w:r>
+            <w:r>
+              <w:rPr>
+                <w:noProof/>
+                <w:webHidden/>
+              </w:rPr>
+            </w:r>
+            <w:r>
+              <w:rPr>
+                <w:noProof/>
+                <w:webHidden/>
+              </w:rPr>
+              <w:fldChar w:fldCharType="separate"/>
+            </w:r>
+            <w:r>
+              <w:rPr>
+                <w:noProof/>
+                <w:webHidden/>
+              </w:rPr>
+              <w:t>3</w:t>
+            </w:r>
+            <w:r>
+              <w:rPr>
+                <w:noProof/>
+                <w:webHidden/>
+              </w:rPr>
+              <w:fldChar w:fldCharType="end"/>
+            </w:r>
+          </w:hyperlink>
+        </w:p>
+        <w:p>
+          <w:pPr>
+            <w:pStyle w:val="Inhopg2"/>
+            <w:tabs>
+              <w:tab w:val="right" w:leader="dot" w:pos="9350"/>
+            </w:tabs>
+            <w:rPr>
+              <w:noProof/>
+            </w:rPr>
+          </w:pPr>
+          <w:hyperlink w:anchor="_Toc447788396" w:history="1">
+            <w:r>
+              <w:rPr>
+                <w:rStyle w:val="Hyperlink"/>
+                <w:noProof/>
+                <w:lang w:val="nl-NL"/>
+              </w:rPr>
+              <w:t>De basis</w:t>
+            </w:r>
+            <w:r>
+              <w:rPr>
+                <w:noProof/>
+                <w:webHidden/>
+              </w:rPr>
+              <w:tab/>
+            </w:r>
+            <w:r>
+              <w:rPr>
+                <w:noProof/>
+                <w:webHidden/>
+              </w:rPr>
+              <w:fldChar w:fldCharType="begin"/>
+            </w:r>
+            <w:r>
+              <w:rPr>
+                <w:noProof/>
+                <w:webHidden/>
+              </w:rPr>
+              <w:instrText xml:space="preserve"> PAGEREF _Toc447788396 \h </w:instrText>
+            </w:r>
+            <w:r>
+              <w:rPr>
+                <w:noProof/>
+                <w:webHidden/>
+              </w:rPr>
+            </w:r>
+            <w:r>
+              <w:rPr>
+                <w:noProof/>
+                <w:webHidden/>
+              </w:rPr>
+              <w:fldChar w:fldCharType="separate"/>
+            </w:r>
+            <w:r>
+              <w:rPr>
+                <w:noProof/>
+                <w:webHidden/>
+              </w:rPr>
+              <w:t>3</w:t>
+            </w:r>
+            <w:r>
+              <w:rPr>
+                <w:noProof/>
+                <w:webHidden/>
+              </w:rPr>
+              <w:fldChar w:fldCharType="end"/>
+            </w:r>
+          </w:hyperlink>
+        </w:p>
+        <w:p>
+          <w:pPr>
+            <w:pStyle w:val="Inhopg2"/>
+            <w:tabs>
+              <w:tab w:val="right" w:leader="dot" w:pos="9350"/>
+            </w:tabs>
+            <w:rPr>
+              <w:noProof/>
+            </w:rPr>
+          </w:pPr>
+          <w:hyperlink w:anchor="_Toc447788397" w:history="1">
+            <w:r>
+              <w:rPr>
+                <w:rStyle w:val="Hyperlink"/>
+                <w:noProof/>
+                <w:lang w:val="nl-NL"/>
+              </w:rPr>
+              <w:t>De uitbreiding</w:t>
+            </w:r>
+            <w:r>
+              <w:rPr>
+                <w:noProof/>
+                <w:webHidden/>
+              </w:rPr>
+              <w:tab/>
+            </w:r>
+            <w:r>
+              <w:rPr>
+                <w:noProof/>
+                <w:webHidden/>
+              </w:rPr>
+              <w:fldChar w:fldCharType="begin"/>
+            </w:r>
+            <w:r>
+              <w:rPr>
+                <w:noProof/>
+                <w:webHidden/>
+              </w:rPr>
+              <w:instrText xml:space="preserve"> PAGEREF _Toc447788397 \h </w:instrText>
+            </w:r>
+            <w:r>
+              <w:rPr>
+                <w:noProof/>
+                <w:webHidden/>
+              </w:rPr>
+            </w:r>
+            <w:r>
+              <w:rPr>
+                <w:noProof/>
+                <w:webHidden/>
+              </w:rPr>
+              <w:fldChar w:fldCharType="separate"/>
+            </w:r>
+            <w:r>
+              <w:rPr>
+                <w:noProof/>
+                <w:webHidden/>
+              </w:rPr>
+              <w:t>3</w:t>
+            </w:r>
+            <w:r>
+              <w:rPr>
+                <w:noProof/>
+                <w:webHidden/>
+              </w:rPr>
+              <w:fldChar w:fldCharType="end"/>
+            </w:r>
+          </w:hyperlink>
+        </w:p>
+        <w:p>
+          <w:pPr>
+            <w:pStyle w:val="Inhopg1"/>
+            <w:tabs>
+              <w:tab w:val="right" w:leader="dot" w:pos="9350"/>
+            </w:tabs>
+            <w:rPr>
+              <w:noProof/>
+            </w:rPr>
+          </w:pPr>
+          <w:hyperlink w:anchor="_Toc447788398" w:history="1">
+            <w:r>
+              <w:rPr>
+                <w:rStyle w:val="Hyperlink"/>
+                <w:noProof/>
+                <w:lang w:val="nl-NL"/>
+              </w:rPr>
+              <w:t>UML</w:t>
+            </w:r>
+            <w:r>
+              <w:rPr>
+                <w:noProof/>
+                <w:webHidden/>
+              </w:rPr>
+              <w:tab/>
+            </w:r>
+            <w:r>
+              <w:rPr>
+                <w:noProof/>
+                <w:webHidden/>
+              </w:rPr>
+              <w:fldChar w:fldCharType="begin"/>
+            </w:r>
+            <w:r>
+              <w:rPr>
+                <w:noProof/>
+                <w:webHidden/>
+              </w:rPr>
+              <w:instrText xml:space="preserve"> PAGEREF _Toc447788398 \h </w:instrText>
+            </w:r>
+            <w:r>
+              <w:rPr>
+                <w:noProof/>
+                <w:webHidden/>
+              </w:rPr>
+            </w:r>
+            <w:r>
+              <w:rPr>
+                <w:noProof/>
+                <w:webHidden/>
+              </w:rPr>
+              <w:fldChar w:fldCharType="separate"/>
+            </w:r>
+            <w:r>
+              <w:rPr>
+                <w:noProof/>
+                <w:webHidden/>
+              </w:rPr>
+              <w:t>4</w:t>
+            </w:r>
+            <w:r>
+              <w:rPr>
+                <w:noProof/>
+                <w:webHidden/>
+              </w:rPr>
+              <w:fldChar w:fldCharType="end"/>
+            </w:r>
+          </w:hyperlink>
+        </w:p>
+        <w:p>
+          <w:pPr>
+            <w:pStyle w:val="Inhopg2"/>
+            <w:tabs>
+              <w:tab w:val="right" w:leader="dot" w:pos="9350"/>
+            </w:tabs>
+            <w:rPr>
+              <w:noProof/>
+            </w:rPr>
+          </w:pPr>
+          <w:hyperlink w:anchor="_Toc447788399" w:history="1">
+            <w:r>
+              <w:rPr>
+                <w:rStyle w:val="Hyperlink"/>
+                <w:noProof/>
+                <w:lang w:val="nl-NL"/>
+              </w:rPr>
+              <w:t>Analyse diagram</w:t>
+            </w:r>
+            <w:r>
+              <w:rPr>
+                <w:noProof/>
+                <w:webHidden/>
+              </w:rPr>
+              <w:tab/>
+            </w:r>
+            <w:r>
+              <w:rPr>
+                <w:noProof/>
+                <w:webHidden/>
+              </w:rPr>
+              <w:fldChar w:fldCharType="begin"/>
+            </w:r>
+            <w:r>
+              <w:rPr>
+                <w:noProof/>
+                <w:webHidden/>
+              </w:rPr>
+              <w:instrText xml:space="preserve"> PAGEREF _Toc447788399 \h </w:instrText>
+            </w:r>
+            <w:r>
+              <w:rPr>
+                <w:noProof/>
+                <w:webHidden/>
+              </w:rPr>
+            </w:r>
+            <w:r>
+              <w:rPr>
+                <w:noProof/>
+                <w:webHidden/>
+              </w:rPr>
+              <w:fldChar w:fldCharType="separate"/>
+            </w:r>
+            <w:r>
+              <w:rPr>
+                <w:noProof/>
+                <w:webHidden/>
+              </w:rPr>
+              <w:t>4</w:t>
+            </w:r>
+            <w:r>
+              <w:rPr>
+                <w:noProof/>
+                <w:webHidden/>
+              </w:rPr>
+              <w:fldChar w:fldCharType="end"/>
+            </w:r>
+          </w:hyperlink>
+        </w:p>
+        <w:p>
+          <w:pPr>
+            <w:pStyle w:val="Inhopg2"/>
+            <w:tabs>
+              <w:tab w:val="right" w:leader="dot" w:pos="9350"/>
+            </w:tabs>
+            <w:rPr>
+              <w:noProof/>
+            </w:rPr>
+          </w:pPr>
+          <w:hyperlink w:anchor="_Toc447788400" w:history="1">
+            <w:r>
+              <w:rPr>
+                <w:rStyle w:val="Hyperlink"/>
+                <w:noProof/>
+                <w:lang w:val="nl-NL"/>
+              </w:rPr>
+              <w:t>Design diagram basis</w:t>
+            </w:r>
+            <w:r>
+              <w:rPr>
+                <w:noProof/>
+                <w:webHidden/>
+              </w:rPr>
+              <w:tab/>
+            </w:r>
+            <w:r>
+              <w:rPr>
+                <w:noProof/>
+                <w:webHidden/>
+              </w:rPr>
+              <w:fldChar w:fldCharType="begin"/>
+            </w:r>
+            <w:r>
+              <w:rPr>
+                <w:noProof/>
+                <w:webHidden/>
+              </w:rPr>
+              <w:instrText xml:space="preserve"> PAGEREF _Toc447788400 \h </w:instrText>
+            </w:r>
+            <w:r>
+              <w:rPr>
+                <w:noProof/>
+                <w:webHidden/>
+              </w:rPr>
+            </w:r>
+            <w:r>
+              <w:rPr>
+                <w:noProof/>
+                <w:webHidden/>
+              </w:rPr>
+              <w:fldChar w:fldCharType="separate"/>
+            </w:r>
+            <w:r>
+              <w:rPr>
+                <w:noProof/>
+                <w:webHidden/>
+              </w:rPr>
+              <w:t>4</w:t>
+            </w:r>
+            <w:r>
+              <w:rPr>
+                <w:noProof/>
+                <w:webHidden/>
+              </w:rPr>
+              <w:fldChar w:fldCharType="end"/>
+            </w:r>
+          </w:hyperlink>
+        </w:p>
+        <w:p>
+          <w:pPr>
+            <w:pStyle w:val="Inhopg2"/>
+            <w:tabs>
+              <w:tab w:val="right" w:leader="dot" w:pos="9350"/>
+            </w:tabs>
+            <w:rPr>
+              <w:noProof/>
+            </w:rPr>
+          </w:pPr>
+          <w:hyperlink w:anchor="_Toc447788401" w:history="1">
+            <w:r>
+              <w:rPr>
+                <w:rStyle w:val="Hyperlink"/>
+                <w:noProof/>
+                <w:lang w:val="nl-NL"/>
+              </w:rPr>
+              <w:t>Design diagram met uitbreiding</w:t>
+            </w:r>
+            <w:r>
+              <w:rPr>
+                <w:noProof/>
+                <w:webHidden/>
+              </w:rPr>
+              <w:tab/>
+            </w:r>
+            <w:r>
+              <w:rPr>
+                <w:noProof/>
+                <w:webHidden/>
+              </w:rPr>
+              <w:fldChar w:fldCharType="begin"/>
+            </w:r>
+            <w:r>
+              <w:rPr>
+                <w:noProof/>
+                <w:webHidden/>
+              </w:rPr>
+              <w:instrText xml:space="preserve"> PAGEREF _Toc447788401 \h </w:instrText>
+            </w:r>
+            <w:r>
+              <w:rPr>
+                <w:noProof/>
+                <w:webHidden/>
+              </w:rPr>
+            </w:r>
+            <w:r>
+              <w:rPr>
+                <w:noProof/>
+                <w:webHidden/>
+              </w:rPr>
+              <w:fldChar w:fldCharType="separate"/>
+            </w:r>
+            <w:r>
+              <w:rPr>
+                <w:noProof/>
+                <w:webHidden/>
+              </w:rPr>
+              <w:t>4</w:t>
+            </w:r>
+            <w:r>
+              <w:rPr>
+                <w:noProof/>
+                <w:webHidden/>
+              </w:rPr>
+              <w:fldChar w:fldCharType="end"/>
+            </w:r>
+          </w:hyperlink>
+        </w:p>
+        <w:p>
+          <w:pPr>
+            <w:pStyle w:val="Inhopg1"/>
+            <w:tabs>
+              <w:tab w:val="right" w:leader="dot" w:pos="9350"/>
+            </w:tabs>
+            <w:rPr>
+              <w:noProof/>
+            </w:rPr>
+          </w:pPr>
+          <w:hyperlink w:anchor="_Toc447788402" w:history="1">
+            <w:r>
+              <w:rPr>
+                <w:rStyle w:val="Hyperlink"/>
+                <w:noProof/>
+                <w:lang w:val="nl-NL"/>
+              </w:rPr>
+              <w:t>Tests</w:t>
+            </w:r>
+            <w:r>
+              <w:rPr>
+                <w:noProof/>
+                <w:webHidden/>
+              </w:rPr>
+              <w:tab/>
+            </w:r>
+            <w:r>
+              <w:rPr>
+                <w:noProof/>
+                <w:webHidden/>
+              </w:rPr>
+              <w:fldChar w:fldCharType="begin"/>
+            </w:r>
+            <w:r>
+              <w:rPr>
+                <w:noProof/>
+                <w:webHidden/>
+              </w:rPr>
+              <w:instrText xml:space="preserve"> PAGEREF _Toc447788402 \h </w:instrText>
+            </w:r>
+            <w:r>
+              <w:rPr>
+                <w:noProof/>
+                <w:webHidden/>
+              </w:rPr>
+            </w:r>
+            <w:r>
+              <w:rPr>
+                <w:noProof/>
+                <w:webHidden/>
+              </w:rPr>
+              <w:fldChar w:fldCharType="separate"/>
+            </w:r>
+            <w:r>
+              <w:rPr>
+                <w:noProof/>
+                <w:webHidden/>
+              </w:rPr>
+              <w:t>5</w:t>
+            </w:r>
+            <w:r>
+              <w:rPr>
+                <w:noProof/>
+                <w:webHidden/>
+              </w:rPr>
+              <w:fldChar w:fldCharType="end"/>
+            </w:r>
+          </w:hyperlink>
+        </w:p>
+        <w:p>
+          <w:pPr>
+            <w:pStyle w:val="Inhopg2"/>
+            <w:tabs>
+              <w:tab w:val="right" w:leader="dot" w:pos="9350"/>
+            </w:tabs>
+            <w:rPr>
+              <w:noProof/>
+            </w:rPr>
+          </w:pPr>
+          <w:hyperlink w:anchor="_Toc447788403" w:history="1">
+            <w:r>
+              <w:rPr>
+                <w:rStyle w:val="Hyperlink"/>
+                <w:noProof/>
+                <w:lang w:val="nl-NL"/>
+              </w:rPr>
+              <w:t>Character movement</w:t>
+            </w:r>
+            <w:r>
+              <w:rPr>
+                <w:noProof/>
+                <w:webHidden/>
+              </w:rPr>
+              <w:tab/>
+            </w:r>
+            <w:r>
+              <w:rPr>
+                <w:noProof/>
+                <w:webHidden/>
+              </w:rPr>
+              <w:fldChar w:fldCharType="begin"/>
+            </w:r>
+            <w:r>
+              <w:rPr>
+                <w:noProof/>
+                <w:webHidden/>
+              </w:rPr>
+              <w:instrText xml:space="preserve"> PAGEREF _Toc447788403 \h </w:instrText>
+            </w:r>
+            <w:r>
+              <w:rPr>
+                <w:noProof/>
+                <w:webHidden/>
+              </w:rPr>
+            </w:r>
+            <w:r>
+              <w:rPr>
+                <w:noProof/>
+                <w:webHidden/>
+              </w:rPr>
+              <w:fldChar w:fldCharType="separate"/>
+            </w:r>
+            <w:r>
+              <w:rPr>
+                <w:noProof/>
+                <w:webHidden/>
+              </w:rPr>
+              <w:t>5</w:t>
+            </w:r>
+            <w:r>
+              <w:rPr>
+                <w:noProof/>
+                <w:webHidden/>
+              </w:rPr>
+              <w:fldChar w:fldCharType="end"/>
+            </w:r>
+          </w:hyperlink>
+        </w:p>
+        <w:p>
+          <w:pPr>
+            <w:pStyle w:val="Inhopg3"/>
+            <w:tabs>
+              <w:tab w:val="right" w:leader="dot" w:pos="9350"/>
+            </w:tabs>
+            <w:rPr>
+              <w:noProof/>
+            </w:rPr>
+          </w:pPr>
+          <w:hyperlink w:anchor="_Toc447788404" w:history="1">
+            <w:r>
+              <w:rPr>
+                <w:rStyle w:val="Hyperlink"/>
+                <w:noProof/>
+                <w:lang w:val="nl-NL"/>
+              </w:rPr>
+              <w:t>testMoveCharacterToBarricade</w:t>
+            </w:r>
+            <w:r>
+              <w:rPr>
+                <w:noProof/>
+                <w:webHidden/>
+              </w:rPr>
+              <w:tab/>
+            </w:r>
+            <w:r>
+              <w:rPr>
+                <w:noProof/>
+                <w:webHidden/>
+              </w:rPr>
+              <w:fldChar w:fldCharType="begin"/>
+            </w:r>
+            <w:r>
+              <w:rPr>
+                <w:noProof/>
+                <w:webHidden/>
+              </w:rPr>
+              <w:instrText xml:space="preserve"> PAGEREF _Toc447788404 \h </w:instrText>
+            </w:r>
+            <w:r>
+              <w:rPr>
+                <w:noProof/>
+                <w:webHidden/>
+              </w:rPr>
+            </w:r>
+            <w:r>
+              <w:rPr>
+                <w:noProof/>
+                <w:webHidden/>
+              </w:rPr>
+              <w:fldChar w:fldCharType="separate"/>
+            </w:r>
+            <w:r>
+              <w:rPr>
+                <w:noProof/>
+                <w:webHidden/>
+              </w:rPr>
+              <w:t>5</w:t>
+            </w:r>
+            <w:r>
+              <w:rPr>
+                <w:noProof/>
+                <w:webHidden/>
+              </w:rPr>
+              <w:fldChar w:fldCharType="end"/>
+            </w:r>
+          </w:hyperlink>
+        </w:p>
+        <w:p>
+          <w:pPr>
+            <w:pStyle w:val="Inhopg3"/>
+            <w:tabs>
+              <w:tab w:val="right" w:leader="dot" w:pos="9350"/>
+            </w:tabs>
+            <w:rPr>
+              <w:noProof/>
+            </w:rPr>
+          </w:pPr>
+          <w:hyperlink w:anchor="_Toc447788405" w:history="1">
+            <w:r>
+              <w:rPr>
+                <w:rStyle w:val="Hyperlink"/>
+                <w:noProof/>
+                <w:lang w:val="nl-NL"/>
+              </w:rPr>
+              <w:t>testMoveCharacterToWall</w:t>
+            </w:r>
+            <w:r>
+              <w:rPr>
+                <w:noProof/>
+                <w:webHidden/>
+              </w:rPr>
+              <w:tab/>
+            </w:r>
+            <w:r>
+              <w:rPr>
+                <w:noProof/>
+                <w:webHidden/>
+              </w:rPr>
+              <w:fldChar w:fldCharType="begin"/>
+            </w:r>
+            <w:r>
+              <w:rPr>
+                <w:noProof/>
+                <w:webHidden/>
+              </w:rPr>
+              <w:instrText xml:space="preserve"> PAGEREF _Toc447788405 \h </w:instrText>
+            </w:r>
+            <w:r>
+              <w:rPr>
+                <w:noProof/>
+                <w:webHidden/>
+              </w:rPr>
+            </w:r>
+            <w:r>
+              <w:rPr>
+                <w:noProof/>
+                <w:webHidden/>
+              </w:rPr>
+              <w:fldChar w:fldCharType="separate"/>
+            </w:r>
+            <w:r>
+              <w:rPr>
+                <w:noProof/>
+                <w:webHidden/>
+              </w:rPr>
+              <w:t>5</w:t>
+            </w:r>
+            <w:r>
+              <w:rPr>
+                <w:noProof/>
+                <w:webHidden/>
+              </w:rPr>
+              <w:fldChar w:fldCharType="end"/>
+            </w:r>
+          </w:hyperlink>
+        </w:p>
+        <w:p>
+          <w:pPr>
+            <w:pStyle w:val="Inhopg3"/>
+            <w:tabs>
+              <w:tab w:val="right" w:leader="dot" w:pos="9350"/>
+            </w:tabs>
+            <w:rPr>
+              <w:noProof/>
+            </w:rPr>
+          </w:pPr>
+          <w:hyperlink w:anchor="_Toc447788406" w:history="1">
+            <w:r>
+              <w:rPr>
+                <w:rStyle w:val="Hyperlink"/>
+                <w:noProof/>
+                <w:lang w:val="nl-NL"/>
+              </w:rPr>
+              <w:t>testMoveCharacterOutOfGameEdge</w:t>
+            </w:r>
+            <w:r>
+              <w:rPr>
+                <w:noProof/>
+                <w:webHidden/>
+              </w:rPr>
+              <w:tab/>
+            </w:r>
+            <w:r>
+              <w:rPr>
+                <w:noProof/>
+                <w:webHidden/>
+              </w:rPr>
+              <w:fldChar w:fldCharType="begin"/>
+            </w:r>
+            <w:r>
+              <w:rPr>
+                <w:noProof/>
+                <w:webHidden/>
+              </w:rPr>
+              <w:instrText xml:space="preserve"> PAGEREF _Toc447788406 \h </w:instrText>
+            </w:r>
+            <w:r>
+              <w:rPr>
+                <w:noProof/>
+                <w:webHidden/>
+              </w:rPr>
+            </w:r>
+            <w:r>
+              <w:rPr>
+                <w:noProof/>
+                <w:webHidden/>
+              </w:rPr>
+              <w:fldChar w:fldCharType="separate"/>
+            </w:r>
+            <w:r>
+              <w:rPr>
+                <w:noProof/>
+                <w:webHidden/>
+              </w:rPr>
+              <w:t>5</w:t>
+            </w:r>
+            <w:r>
+              <w:rPr>
+                <w:noProof/>
+                <w:webHidden/>
+              </w:rPr>
+              <w:fldChar w:fldCharType="end"/>
+            </w:r>
+          </w:hyperlink>
+        </w:p>
+        <w:p>
+          <w:pPr>
+            <w:pStyle w:val="Inhopg3"/>
+            <w:tabs>
+              <w:tab w:val="right" w:leader="dot" w:pos="9350"/>
+            </w:tabs>
+            <w:rPr>
+              <w:noProof/>
+            </w:rPr>
+          </w:pPr>
+          <w:hyperlink w:anchor="_Toc447788407" w:history="1">
+            <w:r>
+              <w:rPr>
+                <w:rStyle w:val="Hyperlink"/>
+                <w:noProof/>
+                <w:lang w:val="nl-NL"/>
+              </w:rPr>
+              <w:t>Coverage</w:t>
+            </w:r>
+            <w:r>
+              <w:rPr>
+                <w:noProof/>
+                <w:webHidden/>
+              </w:rPr>
+              <w:tab/>
+            </w:r>
+            <w:r>
+              <w:rPr>
+                <w:noProof/>
+                <w:webHidden/>
+              </w:rPr>
+              <w:fldChar w:fldCharType="begin"/>
+            </w:r>
+            <w:r>
+              <w:rPr>
+                <w:noProof/>
+                <w:webHidden/>
+              </w:rPr>
+              <w:instrText xml:space="preserve"> PAGEREF _Toc447788407 \h </w:instrText>
+            </w:r>
+            <w:r>
+              <w:rPr>
+                <w:noProof/>
+                <w:webHidden/>
+              </w:rPr>
+            </w:r>
+            <w:r>
+              <w:rPr>
+                <w:noProof/>
+                <w:webHidden/>
+              </w:rPr>
+              <w:fldChar w:fldCharType="separate"/>
+            </w:r>
+            <w:r>
+              <w:rPr>
+                <w:noProof/>
+                <w:webHidden/>
+              </w:rPr>
+              <w:t>5</w:t>
+            </w:r>
+            <w:r>
+              <w:rPr>
+                <w:noProof/>
+                <w:webHidden/>
+              </w:rPr>
+              <w:fldChar w:fldCharType="end"/>
+            </w:r>
+          </w:hyperlink>
+        </w:p>
+        <w:p>
+          <w:pPr>
+            <w:pStyle w:val="Inhopg2"/>
+            <w:tabs>
+              <w:tab w:val="right" w:leader="dot" w:pos="9350"/>
+            </w:tabs>
+            <w:rPr>
+              <w:noProof/>
+            </w:rPr>
+          </w:pPr>
+          <w:hyperlink w:anchor="_Toc447788408" w:history="1">
+            <w:r>
+              <w:rPr>
+                <w:rStyle w:val="Hyperlink"/>
+                <w:noProof/>
+                <w:lang w:val="nl-NL"/>
+              </w:rPr>
+              <w:t>KeyTile</w:t>
+            </w:r>
+            <w:r>
+              <w:rPr>
+                <w:noProof/>
+                <w:webHidden/>
+              </w:rPr>
+              <w:tab/>
+            </w:r>
+            <w:r>
+              <w:rPr>
+                <w:noProof/>
+                <w:webHidden/>
+              </w:rPr>
+              <w:fldChar w:fldCharType="begin"/>
+            </w:r>
+            <w:r>
+              <w:rPr>
+                <w:noProof/>
+                <w:webHidden/>
+              </w:rPr>
+              <w:instrText xml:space="preserve"> PAGEREF _Toc447788408 \h </w:instrText>
+            </w:r>
+            <w:r>
+              <w:rPr>
+                <w:noProof/>
+                <w:webHidden/>
+              </w:rPr>
+            </w:r>
+            <w:r>
+              <w:rPr>
+                <w:noProof/>
+                <w:webHidden/>
+              </w:rPr>
+              <w:fldChar w:fldCharType="separate"/>
+            </w:r>
+            <w:r>
+              <w:rPr>
+                <w:noProof/>
+                <w:webHidden/>
+              </w:rPr>
+              <w:t>6</w:t>
+            </w:r>
+            <w:r>
+              <w:rPr>
+                <w:noProof/>
+                <w:webHidden/>
+              </w:rPr>
+              <w:fldChar w:fldCharType="end"/>
+            </w:r>
+          </w:hyperlink>
+        </w:p>
+        <w:p>
+          <w:pPr>
+            <w:pStyle w:val="Inhopg3"/>
+            <w:tabs>
+              <w:tab w:val="right" w:leader="dot" w:pos="9350"/>
+            </w:tabs>
+            <w:rPr>
+              <w:noProof/>
+            </w:rPr>
+          </w:pPr>
+          <w:hyperlink w:anchor="_Toc447788409" w:history="1">
+            <w:r>
+              <w:rPr>
+                <w:rStyle w:val="Hyperlink"/>
+                <w:noProof/>
+                <w:lang w:val="nl-NL"/>
+              </w:rPr>
+              <w:t>testIsPassable</w:t>
+            </w:r>
+            <w:r>
+              <w:rPr>
+                <w:noProof/>
+                <w:webHidden/>
+              </w:rPr>
+              <w:tab/>
+            </w:r>
+            <w:r>
+              <w:rPr>
+                <w:noProof/>
+                <w:webHidden/>
+              </w:rPr>
+              <w:fldChar w:fldCharType="begin"/>
+            </w:r>
+            <w:r>
+              <w:rPr>
+                <w:noProof/>
+                <w:webHidden/>
+              </w:rPr>
+              <w:instrText xml:space="preserve"> PAGEREF _Toc447788409 \h </w:instrText>
+            </w:r>
+            <w:r>
+              <w:rPr>
+                <w:noProof/>
+                <w:webHidden/>
+              </w:rPr>
+            </w:r>
+            <w:r>
+              <w:rPr>
+                <w:noProof/>
+                <w:webHidden/>
+              </w:rPr>
+              <w:fldChar w:fldCharType="separate"/>
+            </w:r>
+            <w:r>
+              <w:rPr>
+                <w:noProof/>
+                <w:webHidden/>
+              </w:rPr>
+              <w:t>6</w:t>
+            </w:r>
+            <w:r>
+              <w:rPr>
+                <w:noProof/>
+                <w:webHidden/>
+              </w:rPr>
+              <w:fldChar w:fldCharType="end"/>
+            </w:r>
+          </w:hyperlink>
+        </w:p>
+        <w:p>
+          <w:pPr>
+            <w:pStyle w:val="Inhopg3"/>
+            <w:tabs>
+              <w:tab w:val="right" w:leader="dot" w:pos="9350"/>
+            </w:tabs>
+            <w:rPr>
+              <w:noProof/>
+            </w:rPr>
+          </w:pPr>
+          <w:hyperlink w:anchor="_Toc447788410" w:history="1">
+            <w:r>
+              <w:rPr>
+                <w:rStyle w:val="Hyperlink"/>
+                <w:noProof/>
+                <w:lang w:val="nl-NL"/>
+              </w:rPr>
+              <w:t>testGetKey</w:t>
+            </w:r>
+            <w:r>
+              <w:rPr>
+                <w:noProof/>
+                <w:webHidden/>
+              </w:rPr>
+              <w:tab/>
+            </w:r>
+            <w:r>
+              <w:rPr>
+                <w:noProof/>
+                <w:webHidden/>
+              </w:rPr>
+              <w:fldChar w:fldCharType="begin"/>
+            </w:r>
+            <w:r>
+              <w:rPr>
+                <w:noProof/>
+                <w:webHidden/>
+              </w:rPr>
+              <w:instrText xml:space="preserve"> PAGEREF _Toc447788410 \h </w:instrText>
+            </w:r>
+            <w:r>
+              <w:rPr>
+                <w:noProof/>
+                <w:webHidden/>
+              </w:rPr>
+            </w:r>
+            <w:r>
+              <w:rPr>
+                <w:noProof/>
+                <w:webHidden/>
+              </w:rPr>
+              <w:fldChar w:fldCharType="separate"/>
+            </w:r>
+            <w:r>
+              <w:rPr>
+                <w:noProof/>
+                <w:webHidden/>
+              </w:rPr>
+              <w:t>6</w:t>
+            </w:r>
+            <w:r>
+              <w:rPr>
+                <w:noProof/>
+                <w:webHidden/>
+              </w:rPr>
+              <w:fldChar w:fldCharType="end"/>
+            </w:r>
+          </w:hyperlink>
+        </w:p>
+        <w:p>
+          <w:pPr>
+            <w:pStyle w:val="Inhopg3"/>
+            <w:tabs>
+              <w:tab w:val="right" w:leader="dot" w:pos="9350"/>
+            </w:tabs>
+            <w:rPr>
+              <w:noProof/>
+            </w:rPr>
+          </w:pPr>
+          <w:hyperlink w:anchor="_Toc447788411" w:history="1">
+            <w:r>
+              <w:rPr>
+                <w:rStyle w:val="Hyperlink"/>
+                <w:noProof/>
+                <w:lang w:val="nl-NL"/>
+              </w:rPr>
+              <w:t>testGetReplacement</w:t>
+            </w:r>
+            <w:r>
+              <w:rPr>
+                <w:noProof/>
+                <w:webHidden/>
+              </w:rPr>
+              <w:tab/>
+            </w:r>
+            <w:r>
+              <w:rPr>
+                <w:noProof/>
+                <w:webHidden/>
+              </w:rPr>
+              <w:fldChar w:fldCharType="begin"/>
+            </w:r>
+            <w:r>
+              <w:rPr>
+                <w:noProof/>
+                <w:webHidden/>
+              </w:rPr>
+              <w:instrText xml:space="preserve"> PAGEREF _Toc447788411 \h </w:instrText>
+            </w:r>
+            <w:r>
+              <w:rPr>
+                <w:noProof/>
+                <w:webHidden/>
+              </w:rPr>
+            </w:r>
+            <w:r>
+              <w:rPr>
+                <w:noProof/>
+                <w:webHidden/>
+              </w:rPr>
+              <w:fldChar w:fldCharType="separate"/>
+            </w:r>
+            <w:r>
+              <w:rPr>
+                <w:noProof/>
+                <w:webHidden/>
+              </w:rPr>
+              <w:t>6</w:t>
+            </w:r>
+            <w:r>
+              <w:rPr>
+                <w:noProof/>
+                <w:webHidden/>
+              </w:rPr>
+              <w:fldChar w:fldCharType="end"/>
+            </w:r>
+          </w:hyperlink>
+        </w:p>
+        <w:p>
+          <w:pPr>
+            <w:pStyle w:val="Inhopg3"/>
+            <w:tabs>
+              <w:tab w:val="right" w:leader="dot" w:pos="9350"/>
+            </w:tabs>
+            <w:rPr>
+              <w:noProof/>
+            </w:rPr>
+          </w:pPr>
+          <w:hyperlink w:anchor="_Toc447788412" w:history="1">
+            <w:r>
+              <w:rPr>
+                <w:rStyle w:val="Hyperlink"/>
+                <w:noProof/>
+                <w:lang w:val="nl-NL"/>
+              </w:rPr>
+              <w:t>testOnCharacterEnter</w:t>
+            </w:r>
+            <w:r>
+              <w:rPr>
+                <w:noProof/>
+                <w:webHidden/>
+              </w:rPr>
+              <w:tab/>
+            </w:r>
+            <w:r>
+              <w:rPr>
+                <w:noProof/>
+                <w:webHidden/>
+              </w:rPr>
+              <w:fldChar w:fldCharType="begin"/>
+            </w:r>
+            <w:r>
+              <w:rPr>
+                <w:noProof/>
+                <w:webHidden/>
+              </w:rPr>
+              <w:instrText xml:space="preserve"> PAGEREF _Toc447788412 \h </w:instrText>
+            </w:r>
+            <w:r>
+              <w:rPr>
+                <w:noProof/>
+                <w:webHidden/>
+              </w:rPr>
+            </w:r>
+            <w:r>
+              <w:rPr>
+                <w:noProof/>
+                <w:webHidden/>
+              </w:rPr>
+              <w:fldChar w:fldCharType="separate"/>
+            </w:r>
+            <w:r>
+              <w:rPr>
+                <w:noProof/>
+                <w:webHidden/>
+              </w:rPr>
+              <w:t>6</w:t>
+            </w:r>
+            <w:r>
+              <w:rPr>
+                <w:noProof/>
+                <w:webHidden/>
+              </w:rPr>
+              <w:fldChar w:fldCharType="end"/>
+            </w:r>
+          </w:hyperlink>
+        </w:p>
+        <w:p>
+          <w:pPr>
+            <w:pStyle w:val="Inhopg3"/>
+            <w:tabs>
+              <w:tab w:val="right" w:leader="dot" w:pos="9350"/>
+            </w:tabs>
+            <w:rPr>
+              <w:noProof/>
+            </w:rPr>
+          </w:pPr>
+          <w:hyperlink w:anchor="_Toc447788413" w:history="1">
+            <w:r>
+              <w:rPr>
+                <w:rStyle w:val="Hyperlink"/>
+                <w:noProof/>
+                <w:lang w:val="nl-NL"/>
+              </w:rPr>
+              <w:t>Coverage</w:t>
+            </w:r>
+            <w:r>
+              <w:rPr>
+                <w:noProof/>
+                <w:webHidden/>
+              </w:rPr>
+              <w:tab/>
+            </w:r>
+            <w:r>
+              <w:rPr>
+                <w:noProof/>
+                <w:webHidden/>
+              </w:rPr>
+              <w:fldChar w:fldCharType="begin"/>
+            </w:r>
+            <w:r>
+              <w:rPr>
+                <w:noProof/>
+                <w:webHidden/>
+              </w:rPr>
+              <w:instrText xml:space="preserve"> PAGEREF _Toc447788413 \h </w:instrText>
+            </w:r>
+            <w:r>
+              <w:rPr>
+                <w:noProof/>
+                <w:webHidden/>
+              </w:rPr>
+            </w:r>
+            <w:r>
+              <w:rPr>
+                <w:noProof/>
+                <w:webHidden/>
+              </w:rPr>
+              <w:fldChar w:fldCharType="separate"/>
+            </w:r>
+            <w:r>
+              <w:rPr>
+                <w:noProof/>
+                <w:webHidden/>
+              </w:rPr>
+              <w:t>6</w:t>
+            </w:r>
+            <w:r>
+              <w:rPr>
+                <w:noProof/>
+                <w:webHidden/>
+              </w:rPr>
+              <w:fldChar w:fldCharType="end"/>
+            </w:r>
+          </w:hyperlink>
+        </w:p>
+        <w:p>
+          <w:pPr>
+            <w:pStyle w:val="Inhopg2"/>
+            <w:tabs>
+              <w:tab w:val="right" w:leader="dot" w:pos="9350"/>
+            </w:tabs>
+            <w:rPr>
+              <w:noProof/>
+            </w:rPr>
+          </w:pPr>
+          <w:hyperlink w:anchor="_Toc447788414" w:history="1">
+            <w:r>
+              <w:rPr>
+                <w:rStyle w:val="Hyperlink"/>
+                <w:noProof/>
+                <w:lang w:val="nl-NL"/>
+              </w:rPr>
+              <w:t>BoardCoordinate</w:t>
+            </w:r>
+            <w:r>
+              <w:rPr>
+                <w:noProof/>
+                <w:webHidden/>
+              </w:rPr>
+              <w:tab/>
+            </w:r>
+            <w:r>
+              <w:rPr>
+                <w:noProof/>
+                <w:webHidden/>
+              </w:rPr>
+              <w:fldChar w:fldCharType="begin"/>
+            </w:r>
+            <w:r>
+              <w:rPr>
+                <w:noProof/>
+                <w:webHidden/>
+              </w:rPr>
+              <w:instrText xml:space="preserve"> PAGEREF _Toc447788414 \h </w:instrText>
+            </w:r>
+            <w:r>
+              <w:rPr>
+                <w:noProof/>
+                <w:webHidden/>
+              </w:rPr>
+            </w:r>
+            <w:r>
+              <w:rPr>
+                <w:noProof/>
+                <w:webHidden/>
+              </w:rPr>
+              <w:fldChar w:fldCharType="separate"/>
+            </w:r>
+            <w:r>
+              <w:rPr>
+                <w:noProof/>
+                <w:webHidden/>
+              </w:rPr>
+              <w:t>7</w:t>
+            </w:r>
+            <w:r>
+              <w:rPr>
+                <w:noProof/>
+                <w:webHidden/>
+              </w:rPr>
+              <w:fldChar w:fldCharType="end"/>
+            </w:r>
+          </w:hyperlink>
+        </w:p>
+        <w:p>
+          <w:pPr>
+            <w:pStyle w:val="Inhopg3"/>
+            <w:tabs>
+              <w:tab w:val="right" w:leader="dot" w:pos="9350"/>
+            </w:tabs>
+            <w:rPr>
+              <w:noProof/>
+            </w:rPr>
+          </w:pPr>
+          <w:hyperlink w:anchor="_Toc447788415" w:history="1">
+            <w:r>
+              <w:rPr>
+                <w:rStyle w:val="Hyperlink"/>
+                <w:noProof/>
+                <w:lang w:val="nl-NL"/>
+              </w:rPr>
+              <w:t>testGetX / testGetY</w:t>
+            </w:r>
+            <w:r>
+              <w:rPr>
+                <w:noProof/>
+                <w:webHidden/>
+              </w:rPr>
+              <w:tab/>
+            </w:r>
+            <w:r>
+              <w:rPr>
+                <w:noProof/>
+                <w:webHidden/>
+              </w:rPr>
+              <w:fldChar w:fldCharType="begin"/>
+            </w:r>
+            <w:r>
+              <w:rPr>
+                <w:noProof/>
+                <w:webHidden/>
+              </w:rPr>
+              <w:instrText xml:space="preserve"> PAGEREF _Toc447788415 \h </w:instrText>
+            </w:r>
+            <w:r>
+              <w:rPr>
+                <w:noProof/>
+                <w:webHidden/>
+              </w:rPr>
+            </w:r>
+            <w:r>
+              <w:rPr>
+                <w:noProof/>
+                <w:webHidden/>
+              </w:rPr>
+              <w:fldChar w:fldCharType="separate"/>
+            </w:r>
+            <w:r>
+              <w:rPr>
+                <w:noProof/>
+                <w:webHidden/>
+              </w:rPr>
+              <w:t>7</w:t>
+            </w:r>
+            <w:r>
+              <w:rPr>
+                <w:noProof/>
+                <w:webHidden/>
+              </w:rPr>
+              <w:fldChar w:fldCharType="end"/>
+            </w:r>
+          </w:hyperlink>
+        </w:p>
+        <w:p>
+          <w:pPr>
+            <w:pStyle w:val="Inhopg3"/>
+            <w:tabs>
+              <w:tab w:val="right" w:leader="dot" w:pos="9350"/>
+            </w:tabs>
+            <w:rPr>
+              <w:noProof/>
+            </w:rPr>
+          </w:pPr>
+          <w:hyperlink w:anchor="_Toc447788416" w:history="1">
+            <w:r>
+              <w:rPr>
+                <w:rStyle w:val="Hyperlink"/>
+                <w:noProof/>
+                <w:lang w:val="nl-NL"/>
+              </w:rPr>
+              <w:t>testGetLeft / testGetRight / testGetDown / testGetUp</w:t>
+            </w:r>
+            <w:r>
+              <w:rPr>
+                <w:noProof/>
+                <w:webHidden/>
+              </w:rPr>
+              <w:tab/>
+            </w:r>
+            <w:r>
+              <w:rPr>
+                <w:noProof/>
+                <w:webHidden/>
+              </w:rPr>
+              <w:fldChar w:fldCharType="begin"/>
+            </w:r>
+            <w:r>
+              <w:rPr>
+                <w:noProof/>
+                <w:webHidden/>
+              </w:rPr>
+              <w:instrText xml:space="preserve"> PAGEREF _Toc447788416 \h </w:instrText>
+            </w:r>
+            <w:r>
+              <w:rPr>
+                <w:noProof/>
+                <w:webHidden/>
+              </w:rPr>
+            </w:r>
+            <w:r>
+              <w:rPr>
+                <w:noProof/>
+                <w:webHidden/>
+              </w:rPr>
+              <w:fldChar w:fldCharType="separate"/>
+            </w:r>
+            <w:r>
+              <w:rPr>
+                <w:noProof/>
+                <w:webHidden/>
+              </w:rPr>
+              <w:t>7</w:t>
+            </w:r>
+            <w:r>
+              <w:rPr>
+                <w:noProof/>
+                <w:webHidden/>
+              </w:rPr>
+              <w:fldChar w:fldCharType="end"/>
+            </w:r>
+          </w:hyperlink>
+        </w:p>
+        <w:p>
+          <w:pPr>
+            <w:pStyle w:val="Inhopg3"/>
+            <w:tabs>
+              <w:tab w:val="right" w:leader="dot" w:pos="9350"/>
+            </w:tabs>
+            <w:rPr>
+              <w:noProof/>
+            </w:rPr>
+          </w:pPr>
+          <w:hyperlink w:anchor="_Toc447788417" w:history="1">
+            <w:r>
+              <w:rPr>
+                <w:rStyle w:val="Hyperlink"/>
+                <w:noProof/>
+                <w:lang w:val="nl-NL"/>
+              </w:rPr>
+              <w:t>testCompareTo</w:t>
+            </w:r>
+            <w:r>
+              <w:rPr>
+                <w:noProof/>
+                <w:webHidden/>
+              </w:rPr>
+              <w:tab/>
+            </w:r>
+            <w:r>
+              <w:rPr>
+                <w:noProof/>
+                <w:webHidden/>
+              </w:rPr>
+              <w:fldChar w:fldCharType="begin"/>
+            </w:r>
+            <w:r>
+              <w:rPr>
+                <w:noProof/>
+                <w:webHidden/>
+              </w:rPr>
+              <w:instrText xml:space="preserve"> PAGEREF _Toc447788417 \h </w:instrText>
+            </w:r>
+            <w:r>
+              <w:rPr>
+                <w:noProof/>
+                <w:webHidden/>
+              </w:rPr>
+            </w:r>
+            <w:r>
+              <w:rPr>
+                <w:noProof/>
+                <w:webHidden/>
+              </w:rPr>
+              <w:fldChar w:fldCharType="separate"/>
+            </w:r>
+            <w:r>
+              <w:rPr>
+                <w:noProof/>
+                <w:webHidden/>
+              </w:rPr>
+              <w:t>7</w:t>
+            </w:r>
+            <w:r>
+              <w:rPr>
+                <w:noProof/>
+                <w:webHidden/>
+              </w:rPr>
+              <w:fldChar w:fldCharType="end"/>
+            </w:r>
+          </w:hyperlink>
+        </w:p>
+        <w:p>
+          <w:pPr>
+            <w:pStyle w:val="Inhopg3"/>
+            <w:tabs>
+              <w:tab w:val="right" w:leader="dot" w:pos="9350"/>
+            </w:tabs>
+            <w:rPr>
+              <w:noProof/>
+            </w:rPr>
+          </w:pPr>
+          <w:hyperlink w:anchor="_Toc447788418" w:history="1">
+            <w:r>
+              <w:rPr>
+                <w:rStyle w:val="Hyperlink"/>
+                <w:noProof/>
+                <w:lang w:val="nl-NL"/>
+              </w:rPr>
+              <w:t>testConstructorLimit</w:t>
+            </w:r>
+            <w:r>
+              <w:rPr>
+                <w:noProof/>
+                <w:webHidden/>
+              </w:rPr>
+              <w:tab/>
+            </w:r>
+            <w:r>
+              <w:rPr>
+                <w:noProof/>
+                <w:webHidden/>
+              </w:rPr>
+              <w:fldChar w:fldCharType="begin"/>
+            </w:r>
+            <w:r>
+              <w:rPr>
+                <w:noProof/>
+                <w:webHidden/>
+              </w:rPr>
+              <w:instrText xml:space="preserve"> PAGEREF _Toc447788418 \h </w:instrText>
+            </w:r>
+            <w:r>
+              <w:rPr>
+                <w:noProof/>
+                <w:webHidden/>
+              </w:rPr>
+            </w:r>
+            <w:r>
+              <w:rPr>
+                <w:noProof/>
+                <w:webHidden/>
+              </w:rPr>
+              <w:fldChar w:fldCharType="separate"/>
+            </w:r>
+            <w:r>
+              <w:rPr>
+                <w:noProof/>
+                <w:webHidden/>
+              </w:rPr>
+              <w:t>7</w:t>
+            </w:r>
+            <w:r>
+              <w:rPr>
+                <w:noProof/>
+                <w:webHidden/>
+              </w:rPr>
+              <w:fldChar w:fldCharType="end"/>
+            </w:r>
+          </w:hyperlink>
+        </w:p>
+        <w:p>
+          <w:pPr>
+            <w:pStyle w:val="Inhopg3"/>
+            <w:tabs>
+              <w:tab w:val="right" w:leader="dot" w:pos="9350"/>
+            </w:tabs>
+            <w:rPr>
+              <w:noProof/>
+            </w:rPr>
+          </w:pPr>
+          <w:hyperlink w:anchor="_Toc447788419" w:history="1">
+            <w:r>
+              <w:rPr>
+                <w:rStyle w:val="Hyperlink"/>
+                <w:noProof/>
+                <w:lang w:val="nl-NL"/>
+              </w:rPr>
+              <w:t>Coverage</w:t>
+            </w:r>
+            <w:r>
+              <w:rPr>
+                <w:noProof/>
+                <w:webHidden/>
+              </w:rPr>
+              <w:tab/>
+            </w:r>
+            <w:r>
+              <w:rPr>
+                <w:noProof/>
+                <w:webHidden/>
+              </w:rPr>
+              <w:fldChar w:fldCharType="begin"/>
+            </w:r>
+            <w:r>
+              <w:rPr>
+                <w:noProof/>
+                <w:webHidden/>
+              </w:rPr>
+              <w:instrText xml:space="preserve"> PAGEREF _Toc447788419 \h </w:instrText>
+            </w:r>
+            <w:r>
+              <w:rPr>
+                <w:noProof/>
+                <w:webHidden/>
+              </w:rPr>
+            </w:r>
+            <w:r>
+              <w:rPr>
+                <w:noProof/>
+                <w:webHidden/>
+              </w:rPr>
+              <w:fldChar w:fldCharType="separate"/>
+            </w:r>
+            <w:r>
+              <w:rPr>
+                <w:noProof/>
+                <w:webHidden/>
+              </w:rPr>
+              <w:t>7</w:t>
+            </w:r>
+            <w:r>
+              <w:rPr>
+                <w:noProof/>
+                <w:webHidden/>
+              </w:rPr>
+              <w:fldChar w:fldCharType="end"/>
+            </w:r>
+          </w:hyperlink>
+        </w:p>
+        <w:p>
+          <w:pPr>
+            <w:pStyle w:val="Inhopg1"/>
+            <w:tabs>
+              <w:tab w:val="right" w:leader="dot" w:pos="9350"/>
+            </w:tabs>
+            <w:rPr>
+              <w:noProof/>
+            </w:rPr>
+          </w:pPr>
+          <w:hyperlink w:anchor="_Toc447788420" w:history="1">
+            <w:r>
+              <w:rPr>
+                <w:rStyle w:val="Hyperlink"/>
+                <w:noProof/>
+                <w:lang w:val="nl-NL"/>
+              </w:rPr>
+              <w:t>Bijlagen</w:t>
+            </w:r>
+            <w:r>
+              <w:rPr>
+                <w:noProof/>
+                <w:webHidden/>
+              </w:rPr>
+              <w:tab/>
+            </w:r>
+            <w:r>
+              <w:rPr>
+                <w:noProof/>
+                <w:webHidden/>
+              </w:rPr>
+              <w:fldChar w:fldCharType="begin"/>
+            </w:r>
+            <w:r>
+              <w:rPr>
+                <w:noProof/>
+                <w:webHidden/>
+              </w:rPr>
+              <w:instrText xml:space="preserve"> PAGEREF _Toc447788420 \h </w:instrText>
+            </w:r>
+            <w:r>
+              <w:rPr>
+                <w:noProof/>
+                <w:webHidden/>
+              </w:rPr>
+            </w:r>
+            <w:r>
+              <w:rPr>
+                <w:noProof/>
+                <w:webHidden/>
+              </w:rPr>
+              <w:fldChar w:fldCharType="separate"/>
+            </w:r>
+            <w:r>
+              <w:rPr>
+                <w:noProof/>
+                <w:webHidden/>
+              </w:rPr>
+              <w:t>8</w:t>
+            </w:r>
+            <w:r>
+              <w:rPr>
+                <w:noProof/>
+                <w:webHidden/>
+              </w:rPr>
+              <w:fldChar w:fldCharType="end"/>
+            </w:r>
+          </w:hyperlink>
+        </w:p>
+        <w:p>
+          <w:r>
+            <w:rPr>
+              <w:b/>
+              <w:bCs/>
+              <w:lang w:val="nl-NL"/>
+            </w:rPr>
+            <w:fldChar w:fldCharType="end"/>
+          </w:r>
+        </w:p>
+      </w:sdtContent>
+    </w:sdt>
+    <w:p>
+      <w:pPr>
+        <w:rPr>
+          <w:rFonts w:asciiTheme="majorHAnsi" w:eastAsiaTheme="majorEastAsia" w:hAnsiTheme="majorHAnsi" w:cstheme="majorBidi"/>
+          <w:color w:val="2E74B5" w:themeColor="accent1" w:themeShade="BF"/>
+          <w:sz w:val="32"/>
+          <w:szCs w:val="32"/>
+          <w:lang w:val="nl-NL"/>
+        </w:rPr>
+      </w:pPr>
+      <w:r>
+        <w:rPr>
+          <w:lang w:val="nl-NL"/>
+        </w:rPr>
+        <w:br w:type="page"/>
+      </w:r>
+    </w:p>
+    <w:p>
+      <w:pPr>
+        <w:pStyle w:val="Kop1"/>
+        <w:rPr>
+          <w:lang w:val="nl-NL"/>
+        </w:rPr>
+      </w:pPr>
+      <w:bookmarkStart w:id="0" w:name="_Toc447788395"/>
+      <w:r>
+        <w:rPr>
+          <w:lang w:val="nl-NL"/>
+        </w:rPr>
+        <w:lastRenderedPageBreak/>
+        <w:t>Applicatie eisen</w:t>
+      </w:r>
+      <w:bookmarkEnd w:id="0"/>
+    </w:p>
+    <w:p>
+      <w:pPr>
+        <w:spacing w:after="0"/>
         <w:rPr>
           <w:lang w:val="nl-NL"/>
         </w:rPr>
@@ -29,6 +2055,22 @@
           <w:lang w:val="nl-NL"/>
         </w:rPr>
       </w:pPr>
+    </w:p>
+    <w:p>
+      <w:pPr>
+        <w:pStyle w:val="Kop2"/>
+        <w:rPr>
+          <w:lang w:val="nl-NL"/>
+        </w:rPr>
+      </w:pPr>
+      <w:bookmarkStart w:id="1" w:name="_Toc447788396"/>
+      <w:r>
+        <w:rPr>
+          <w:lang w:val="nl-NL"/>
+        </w:rPr>
+        <w:t>De basis</w:t>
+      </w:r>
+      <w:bookmarkEnd w:id="1"/>
     </w:p>
     <w:p>
       <w:pPr>
@@ -254,6 +2296,8 @@
         </w:rPr>
         <w:t>Het oppakken van sleutels werkt als volgt:</w:t>
       </w:r>
+      <w:bookmarkStart w:id="2" w:name="_GoBack"/>
+      <w:bookmarkEnd w:id="2"/>
     </w:p>
     <w:p>
       <w:pPr>
@@ -329,6 +2373,22 @@
     </w:p>
     <w:p>
       <w:pPr>
+        <w:pStyle w:val="Kop2"/>
+        <w:rPr>
+          <w:lang w:val="nl-NL"/>
+        </w:rPr>
+      </w:pPr>
+      <w:bookmarkStart w:id="3" w:name="_Toc447788397"/>
+      <w:r>
+        <w:rPr>
+          <w:lang w:val="nl-NL"/>
+        </w:rPr>
+        <w:t>De uitbreiding</w:t>
+      </w:r>
+      <w:bookmarkEnd w:id="3"/>
+    </w:p>
+    <w:p>
+      <w:pPr>
         <w:spacing w:after="0"/>
         <w:rPr>
           <w:lang w:val="nl-NL"/>
@@ -338,7 +2398,7 @@
         <w:rPr>
           <w:lang w:val="nl-NL"/>
         </w:rPr>
-        <w:t>De uitbreiding:</w:t>
+        <w:t>Wij hebben als uitbreiding een level editor toegevoegd waarin je je eigen levels kan maken en opslaan om te spelen.</w:t>
       </w:r>
     </w:p>
     <w:p>
@@ -348,12 +2408,6 @@
           <w:lang w:val="nl-NL"/>
         </w:rPr>
       </w:pPr>
-      <w:r>
-        <w:rPr>
-          <w:lang w:val="nl-NL"/>
-        </w:rPr>
-        <w:t>Wij hebben als uitbreiding een level editor toegevoegd waarin je je eigen levels kan maken en opslaan om te spelen.</w:t>
-      </w:r>
     </w:p>
     <w:p>
       <w:pPr>
@@ -362,6 +2416,12 @@
           <w:lang w:val="nl-NL"/>
         </w:rPr>
       </w:pPr>
+      <w:r>
+        <w:rPr>
+          <w:lang w:val="nl-NL"/>
+        </w:rPr>
+        <w:t>Hier zijn de volgende eisen aan gesteld:</w:t>
+      </w:r>
     </w:p>
     <w:p>
       <w:pPr>
@@ -374,35 +2434,13 @@
         <w:rPr>
           <w:lang w:val="nl-NL"/>
         </w:rPr>
-        <w:t>Hier zijn de volgende eisen aan gesteld:</w:t>
-      </w:r>
-    </w:p>
-    <w:p>
-      <w:pPr>
-        <w:spacing w:after="0"/>
-        <w:rPr>
-          <w:lang w:val="nl-NL"/>
-        </w:rPr>
-      </w:pPr>
-      <w:r>
-        <w:rPr>
-          <w:lang w:val="nl-NL"/>
-        </w:rPr>
         <w:t>Wanneer de editor wordt geopend, wordt er een scherm geopend dat een speelveld laat zien, gevuld met lege tegels. Naast het speelveld zijn knoppen aanwezig waar de gebruiker een tegel kan selecteren om die vervolgens te plaatsen door op tegels te klikken met de muis.</w:t>
       </w:r>
       <w:r>
         <w:rPr>
           <w:lang w:val="nl-NL"/>
         </w:rPr>
-        <w:t xml:space="preserve"> In een tekst veld boven deze knoppen kan een pincode ingevoerd worden die toegepast wordt op barricades en sleutels die daarna geplaatst worden. Wanneer hier een ongeldige invoer in staat (iets dat geen integer is of geen invoer) wordt de pincode 0 toegepast. De gebruiker kan het gemaakte</w:t>
-      </w:r>
-      <w:bookmarkStart w:id="0" w:name="_GoBack"/>
-      <w:bookmarkEnd w:id="0"/>
-      <w:r>
-        <w:rPr>
-          <w:lang w:val="nl-NL"/>
-        </w:rPr>
-        <w:t xml:space="preserve"> level opslaan onder een zelfgekozen naam. Wanneer deze naam al bestaat onder de bestaande levels krijgt de gebruiker een </w:t>
+        <w:t xml:space="preserve"> In een tekst veld boven deze knoppen kan een pincode ingevoerd worden die toegepast wordt op barricades en sleutels die daarna geplaatst worden. Wanneer hier een ongeldige invoer in staat (iets dat geen integer is of geen invoer) wordt de pincode 0 toegepast. De gebruiker kan het gemaakte level opslaan onder een zelfgekozen naam. Wanneer deze naam al bestaat onder de bestaande levels krijgt de gebruiker een </w:t>
       </w:r>
       <w:proofErr w:type="spellStart"/>
       <w:r>
@@ -418,6 +2456,1817 @@
         </w:rPr>
         <w:t xml:space="preserve"> te zien die dit laat zien.</w:t>
       </w:r>
+    </w:p>
+    <w:p>
+      <w:pPr>
+        <w:pStyle w:val="Kop1"/>
+        <w:rPr>
+          <w:lang w:val="nl-NL"/>
+        </w:rPr>
+      </w:pPr>
+      <w:bookmarkStart w:id="4" w:name="_Toc447788398"/>
+      <w:r>
+        <w:rPr>
+          <w:lang w:val="nl-NL"/>
+        </w:rPr>
+        <w:lastRenderedPageBreak/>
+        <w:t>UML</w:t>
+      </w:r>
+      <w:bookmarkEnd w:id="4"/>
+    </w:p>
+    <w:p>
+      <w:pPr>
+        <w:pStyle w:val="Kop2"/>
+        <w:rPr>
+          <w:lang w:val="nl-NL"/>
+        </w:rPr>
+      </w:pPr>
+      <w:bookmarkStart w:id="5" w:name="_Toc447788399"/>
+      <w:r>
+        <w:rPr>
+          <w:lang w:val="nl-NL"/>
+        </w:rPr>
+        <w:t>Analyse diagram</w:t>
+      </w:r>
+      <w:bookmarkEnd w:id="5"/>
+    </w:p>
+    <w:p>
+      <w:pPr>
+        <w:rPr>
+          <w:lang w:val="nl-NL"/>
+        </w:rPr>
+      </w:pPr>
+      <w:r>
+        <w:rPr>
+          <w:lang w:val="nl-NL"/>
+        </w:rPr>
+        <w:t>Hier onder spreken wij over figuur 1, te vinden in de bijlagen.</w:t>
+      </w:r>
+    </w:p>
+    <w:p>
+      <w:pPr>
+        <w:pStyle w:val="Kop2"/>
+        <w:rPr>
+          <w:lang w:val="nl-NL"/>
+        </w:rPr>
+      </w:pPr>
+      <w:bookmarkStart w:id="6" w:name="_Toc447788400"/>
+      <w:r>
+        <w:rPr>
+          <w:lang w:val="nl-NL"/>
+        </w:rPr>
+        <w:t>Design diagram basis</w:t>
+      </w:r>
+      <w:bookmarkEnd w:id="6"/>
+    </w:p>
+    <w:p>
+      <w:pPr>
+        <w:rPr>
+          <w:lang w:val="nl-NL"/>
+        </w:rPr>
+      </w:pPr>
+      <w:r>
+        <w:rPr>
+          <w:lang w:val="nl-NL"/>
+        </w:rPr>
+        <w:t xml:space="preserve">Hier </w:t>
+      </w:r>
+      <w:r>
+        <w:rPr>
+          <w:lang w:val="nl-NL"/>
+        </w:rPr>
+        <w:t>onder spreken wij over figuur 2</w:t>
+      </w:r>
+      <w:r>
+        <w:rPr>
+          <w:lang w:val="nl-NL"/>
+        </w:rPr>
+        <w:t>, te vinden in de bijlagen.</w:t>
+      </w:r>
+    </w:p>
+    <w:p>
+      <w:pPr>
+        <w:pStyle w:val="Kop2"/>
+        <w:rPr>
+          <w:lang w:val="nl-NL"/>
+        </w:rPr>
+      </w:pPr>
+      <w:bookmarkStart w:id="7" w:name="_Toc447788401"/>
+      <w:r>
+        <w:rPr>
+          <w:lang w:val="nl-NL"/>
+        </w:rPr>
+        <w:t>Design diagram met uitbreiding</w:t>
+      </w:r>
+      <w:bookmarkEnd w:id="7"/>
+    </w:p>
+    <w:p>
+      <w:pPr>
+        <w:rPr>
+          <w:lang w:val="nl-NL"/>
+        </w:rPr>
+      </w:pPr>
+      <w:r>
+        <w:rPr>
+          <w:lang w:val="nl-NL"/>
+        </w:rPr>
+        <w:t xml:space="preserve">Hier </w:t>
+      </w:r>
+      <w:r>
+        <w:rPr>
+          <w:lang w:val="nl-NL"/>
+        </w:rPr>
+        <w:t>onder spreken wij over figuur 3</w:t>
+      </w:r>
+      <w:r>
+        <w:rPr>
+          <w:lang w:val="nl-NL"/>
+        </w:rPr>
+        <w:t>, te vinden in de bijlagen.</w:t>
+      </w:r>
+    </w:p>
+    <w:p>
+      <w:pPr>
+        <w:pStyle w:val="Kop1"/>
+        <w:rPr>
+          <w:lang w:val="nl-NL"/>
+        </w:rPr>
+      </w:pPr>
+      <w:r>
+        <w:rPr>
+          <w:lang w:val="nl-NL"/>
+        </w:rPr>
+        <w:br w:type="page"/>
+      </w:r>
+      <w:bookmarkStart w:id="8" w:name="_Toc447788402"/>
+      <w:r>
+        <w:rPr>
+          <w:lang w:val="nl-NL"/>
+        </w:rPr>
+        <w:lastRenderedPageBreak/>
+        <w:t>Tests</w:t>
+      </w:r>
+      <w:bookmarkEnd w:id="8"/>
+    </w:p>
+    <w:p>
+      <w:pPr>
+        <w:pStyle w:val="Kop2"/>
+        <w:rPr>
+          <w:lang w:val="nl-NL"/>
+        </w:rPr>
+      </w:pPr>
+      <w:bookmarkStart w:id="9" w:name="_Toc447788403"/>
+      <w:proofErr w:type="spellStart"/>
+      <w:r>
+        <w:rPr>
+          <w:lang w:val="nl-NL"/>
+        </w:rPr>
+        <w:t>Character</w:t>
+      </w:r>
+      <w:proofErr w:type="spellEnd"/>
+      <w:r>
+        <w:rPr>
+          <w:lang w:val="nl-NL"/>
+        </w:rPr>
+        <w:t xml:space="preserve"> </w:t>
+      </w:r>
+      <w:proofErr w:type="spellStart"/>
+      <w:r>
+        <w:rPr>
+          <w:lang w:val="nl-NL"/>
+        </w:rPr>
+        <w:t>movement</w:t>
+      </w:r>
+      <w:bookmarkEnd w:id="9"/>
+      <w:proofErr w:type="spellEnd"/>
+    </w:p>
+    <w:p>
+      <w:pPr>
+        <w:pStyle w:val="Kop3"/>
+        <w:rPr>
+          <w:lang w:val="nl-NL"/>
+        </w:rPr>
+      </w:pPr>
+      <w:bookmarkStart w:id="10" w:name="_Toc447788404"/>
+      <w:proofErr w:type="spellStart"/>
+      <w:r>
+        <w:rPr>
+          <w:lang w:val="nl-NL"/>
+        </w:rPr>
+        <w:t>testMoveCharacterToBarricade</w:t>
+      </w:r>
+      <w:bookmarkEnd w:id="10"/>
+      <w:proofErr w:type="spellEnd"/>
+    </w:p>
+    <w:p>
+      <w:pPr>
+        <w:rPr>
+          <w:lang w:val="nl-NL"/>
+        </w:rPr>
+      </w:pPr>
+      <w:r>
+        <w:rPr>
+          <w:lang w:val="nl-NL"/>
+        </w:rPr>
+        <w:t xml:space="preserve">De </w:t>
+      </w:r>
+      <w:proofErr w:type="spellStart"/>
+      <w:r>
+        <w:rPr>
+          <w:lang w:val="nl-NL"/>
+        </w:rPr>
+        <w:t>GameCharacter</w:t>
+      </w:r>
+      <w:proofErr w:type="spellEnd"/>
+      <w:r>
+        <w:rPr>
+          <w:lang w:val="nl-NL"/>
+        </w:rPr>
+        <w:t xml:space="preserve"> staat </w:t>
+      </w:r>
+      <w:r>
+        <w:rPr>
+          <w:lang w:val="nl-NL"/>
+        </w:rPr>
+        <w:t>links van</w:t>
+      </w:r>
+      <w:r>
+        <w:rPr>
+          <w:lang w:val="nl-NL"/>
+        </w:rPr>
+        <w:t xml:space="preserve"> </w:t>
+      </w:r>
+      <w:r>
+        <w:rPr>
+          <w:lang w:val="nl-NL"/>
+        </w:rPr>
+        <w:t>twee</w:t>
+      </w:r>
+      <w:r>
+        <w:rPr>
+          <w:lang w:val="nl-NL"/>
+        </w:rPr>
+        <w:t xml:space="preserve"> barricade</w:t>
+      </w:r>
+      <w:r>
+        <w:rPr>
+          <w:lang w:val="nl-NL"/>
+        </w:rPr>
+        <w:t>s</w:t>
+      </w:r>
+      <w:r>
+        <w:rPr>
+          <w:lang w:val="nl-NL"/>
+        </w:rPr>
+        <w:t xml:space="preserve"> met </w:t>
+      </w:r>
+      <w:proofErr w:type="spellStart"/>
+      <w:r>
+        <w:rPr>
+          <w:lang w:val="nl-NL"/>
+        </w:rPr>
+        <w:t>keyCode</w:t>
+      </w:r>
+      <w:proofErr w:type="spellEnd"/>
+      <w:r>
+        <w:rPr>
+          <w:lang w:val="nl-NL"/>
+        </w:rPr>
+        <w:t xml:space="preserve"> 4, eerst word getest of de speler</w:t>
+      </w:r>
+      <w:r>
+        <w:rPr>
+          <w:lang w:val="nl-NL"/>
+        </w:rPr>
+        <w:t xml:space="preserve"> naar links kan gaan als hij de sleutel met </w:t>
+      </w:r>
+      <w:proofErr w:type="spellStart"/>
+      <w:r>
+        <w:rPr>
+          <w:lang w:val="nl-NL"/>
+        </w:rPr>
+        <w:t>keyCode</w:t>
+      </w:r>
+      <w:proofErr w:type="spellEnd"/>
+      <w:r>
+        <w:rPr>
+          <w:lang w:val="nl-NL"/>
+        </w:rPr>
+        <w:t xml:space="preserve"> 4 bezit. Er wordt verwacht dat dit mogelijk is, omdat de barricade geopend word. Daarna word getest of de speler naar links kan gaan als hij de sleutel met </w:t>
+      </w:r>
+      <w:proofErr w:type="spellStart"/>
+      <w:r>
+        <w:rPr>
+          <w:lang w:val="nl-NL"/>
+        </w:rPr>
+        <w:t>keyCode</w:t>
+      </w:r>
+      <w:proofErr w:type="spellEnd"/>
+      <w:r>
+        <w:rPr>
+          <w:lang w:val="nl-NL"/>
+        </w:rPr>
+        <w:t xml:space="preserve"> 5 bezit. Er wordt verwacht dat dit niet mogelijk is omdat de sleutel niet past op de barricade. Als laatste wordt getest of de speler naar links kan gaan als hij geen sleutel bezit. Er wordt verwacht dat dit niet mogelijk is omdat de barricade niet geopend wordt.</w:t>
+      </w:r>
+    </w:p>
+    <w:p>
+      <w:pPr>
+        <w:pStyle w:val="Kop3"/>
+        <w:rPr>
+          <w:lang w:val="nl-NL"/>
+        </w:rPr>
+      </w:pPr>
+      <w:bookmarkStart w:id="11" w:name="_Toc447788405"/>
+      <w:proofErr w:type="spellStart"/>
+      <w:r>
+        <w:rPr>
+          <w:lang w:val="nl-NL"/>
+        </w:rPr>
+        <w:t>testMoveCharacterToWall</w:t>
+      </w:r>
+      <w:bookmarkEnd w:id="11"/>
+      <w:proofErr w:type="spellEnd"/>
+    </w:p>
+    <w:p>
+      <w:pPr>
+        <w:rPr>
+          <w:lang w:val="nl-NL"/>
+        </w:rPr>
+      </w:pPr>
+      <w:r>
+        <w:rPr>
+          <w:lang w:val="nl-NL"/>
+        </w:rPr>
+        <w:t xml:space="preserve">De </w:t>
+      </w:r>
+      <w:proofErr w:type="spellStart"/>
+      <w:r>
+        <w:rPr>
+          <w:lang w:val="nl-NL"/>
+        </w:rPr>
+        <w:t>GameCharacter</w:t>
+      </w:r>
+      <w:proofErr w:type="spellEnd"/>
+      <w:r>
+        <w:rPr>
+          <w:lang w:val="nl-NL"/>
+        </w:rPr>
+        <w:t xml:space="preserve"> staat onder een muur, er wordt getest of de speler naar boven kan bewegen. Er wordt verwacht dat dit niet kan omdat spelers niet door muren heen mogen lopen.</w:t>
+      </w:r>
+    </w:p>
+    <w:p>
+      <w:pPr>
+        <w:pStyle w:val="Kop3"/>
+        <w:rPr>
+          <w:lang w:val="nl-NL"/>
+        </w:rPr>
+      </w:pPr>
+      <w:bookmarkStart w:id="12" w:name="_Toc447788406"/>
+      <w:proofErr w:type="spellStart"/>
+      <w:r>
+        <w:rPr>
+          <w:lang w:val="nl-NL"/>
+        </w:rPr>
+        <w:t>testMoveCharacterOutOfGameEdge</w:t>
+      </w:r>
+      <w:bookmarkEnd w:id="12"/>
+      <w:proofErr w:type="spellEnd"/>
+    </w:p>
+    <w:p>
+      <w:pPr>
+        <w:rPr>
+          <w:lang w:val="nl-NL"/>
+        </w:rPr>
+      </w:pPr>
+      <w:r>
+        <w:rPr>
+          <w:lang w:val="nl-NL"/>
+        </w:rPr>
+        <w:t xml:space="preserve">De </w:t>
+      </w:r>
+      <w:proofErr w:type="spellStart"/>
+      <w:r>
+        <w:rPr>
+          <w:lang w:val="nl-NL"/>
+        </w:rPr>
+        <w:t>GameCharacter</w:t>
+      </w:r>
+      <w:proofErr w:type="spellEnd"/>
+      <w:r>
+        <w:rPr>
+          <w:lang w:val="nl-NL"/>
+        </w:rPr>
+        <w:t xml:space="preserve"> staat rechtsonder op het bord. Er wordt getest of de speler op het bord blijft wanneer hij rechts of naar beneden probeert te bewegen. Er wordt verwacht dat de speler niet uit het bord komt.</w:t>
+      </w:r>
+    </w:p>
+    <w:p>
+      <w:pPr>
+        <w:rPr>
+          <w:lang w:val="nl-NL"/>
+        </w:rPr>
+      </w:pPr>
+      <w:r>
+        <w:rPr>
+          <w:lang w:val="nl-NL"/>
+        </w:rPr>
+        <w:t xml:space="preserve">De </w:t>
+      </w:r>
+      <w:proofErr w:type="spellStart"/>
+      <w:r>
+        <w:rPr>
+          <w:lang w:val="nl-NL"/>
+        </w:rPr>
+        <w:t>GameCharacter</w:t>
+      </w:r>
+      <w:proofErr w:type="spellEnd"/>
+      <w:r>
+        <w:rPr>
+          <w:lang w:val="nl-NL"/>
+        </w:rPr>
+        <w:t xml:space="preserve"> staat linksboven op het bord. Er wordt getest of de speler op het bord blijft wanneer hij links of naar boven probeert te bewegen. Er wordt verwacht dat de speler niet uit het bord komt.</w:t>
+      </w:r>
+    </w:p>
+    <w:p>
+      <w:pPr>
+        <w:pStyle w:val="Kop3"/>
+        <w:rPr>
+          <w:lang w:val="nl-NL"/>
+        </w:rPr>
+      </w:pPr>
+      <w:bookmarkStart w:id="13" w:name="_Toc447788407"/>
+      <w:proofErr w:type="spellStart"/>
+      <w:r>
+        <w:rPr>
+          <w:lang w:val="nl-NL"/>
+        </w:rPr>
+        <w:t>Coverage</w:t>
+      </w:r>
+      <w:bookmarkEnd w:id="13"/>
+      <w:proofErr w:type="spellEnd"/>
+    </w:p>
+    <w:p>
+      <w:pPr>
+        <w:rPr>
+          <w:lang w:val="nl-NL"/>
+        </w:rPr>
+      </w:pPr>
+      <w:r>
+        <w:rPr>
+          <w:lang w:val="nl-NL"/>
+        </w:rPr>
+        <w:t xml:space="preserve">Deze tests voldoen aan </w:t>
+      </w:r>
+      <w:proofErr w:type="spellStart"/>
+      <w:r>
+        <w:rPr>
+          <w:lang w:val="nl-NL"/>
+        </w:rPr>
+        <w:t>decision</w:t>
+      </w:r>
+      <w:proofErr w:type="spellEnd"/>
+      <w:r>
+        <w:rPr>
+          <w:lang w:val="nl-NL"/>
+        </w:rPr>
+        <w:t xml:space="preserve"> </w:t>
+      </w:r>
+      <w:proofErr w:type="spellStart"/>
+      <w:r>
+        <w:rPr>
+          <w:lang w:val="nl-NL"/>
+        </w:rPr>
+        <w:t>coverage</w:t>
+      </w:r>
+      <w:proofErr w:type="spellEnd"/>
+      <w:r>
+        <w:rPr>
+          <w:lang w:val="nl-NL"/>
+        </w:rPr>
+        <w:t xml:space="preserve"> ten aangaande van het bewegen van het karakter omdat alle mogelijke </w:t>
+      </w:r>
+      <w:proofErr w:type="spellStart"/>
+      <w:r>
+        <w:rPr>
+          <w:lang w:val="nl-NL"/>
+        </w:rPr>
+        <w:t>scenarios</w:t>
+      </w:r>
+      <w:proofErr w:type="spellEnd"/>
+      <w:r>
+        <w:rPr>
+          <w:lang w:val="nl-NL"/>
+        </w:rPr>
+        <w:t xml:space="preserve"> getest worden: het openen van barricades, het lopen tegen muren, het blijven op het bord en het lopen tegen gesloten barricades.</w:t>
+      </w:r>
+    </w:p>
+    <w:p>
+      <w:pPr>
+        <w:rPr>
+          <w:lang w:val="nl-NL"/>
+        </w:rPr>
+      </w:pPr>
+      <w:r>
+        <w:rPr>
+          <w:lang w:val="nl-NL"/>
+        </w:rPr>
+        <w:br w:type="page"/>
+      </w:r>
+    </w:p>
+    <w:p>
+      <w:pPr>
+        <w:pStyle w:val="Kop2"/>
+        <w:rPr>
+          <w:lang w:val="nl-NL"/>
+        </w:rPr>
+      </w:pPr>
+      <w:bookmarkStart w:id="14" w:name="_Toc447788408"/>
+      <w:proofErr w:type="spellStart"/>
+      <w:r>
+        <w:rPr>
+          <w:lang w:val="nl-NL"/>
+        </w:rPr>
+        <w:lastRenderedPageBreak/>
+        <w:t>KeyTile</w:t>
+      </w:r>
+      <w:bookmarkEnd w:id="14"/>
+      <w:proofErr w:type="spellEnd"/>
+    </w:p>
+    <w:p>
+      <w:pPr>
+        <w:rPr>
+          <w:lang w:val="nl-NL"/>
+        </w:rPr>
+      </w:pPr>
+      <w:r>
+        <w:rPr>
+          <w:lang w:val="nl-NL"/>
+        </w:rPr>
+        <w:t xml:space="preserve">Bij creatie van de </w:t>
+      </w:r>
+      <w:proofErr w:type="spellStart"/>
+      <w:r>
+        <w:rPr>
+          <w:lang w:val="nl-NL"/>
+        </w:rPr>
+        <w:t>KeyTile</w:t>
+      </w:r>
+      <w:proofErr w:type="spellEnd"/>
+      <w:r>
+        <w:rPr>
+          <w:lang w:val="nl-NL"/>
+        </w:rPr>
+        <w:t xml:space="preserve"> werd een </w:t>
+      </w:r>
+      <w:proofErr w:type="spellStart"/>
+      <w:r>
+        <w:rPr>
+          <w:lang w:val="nl-NL"/>
+        </w:rPr>
+        <w:t>key</w:t>
+      </w:r>
+      <w:proofErr w:type="spellEnd"/>
+      <w:r>
+        <w:rPr>
+          <w:lang w:val="nl-NL"/>
+        </w:rPr>
+        <w:t xml:space="preserve"> met code 2 gebruikt.</w:t>
+      </w:r>
+    </w:p>
+    <w:p>
+      <w:pPr>
+        <w:pStyle w:val="Kop3"/>
+        <w:rPr>
+          <w:lang w:val="nl-NL"/>
+        </w:rPr>
+      </w:pPr>
+      <w:bookmarkStart w:id="15" w:name="_Toc447788409"/>
+      <w:proofErr w:type="spellStart"/>
+      <w:r>
+        <w:rPr>
+          <w:lang w:val="nl-NL"/>
+        </w:rPr>
+        <w:t>testIsPassable</w:t>
+      </w:r>
+      <w:bookmarkEnd w:id="15"/>
+      <w:proofErr w:type="spellEnd"/>
+    </w:p>
+    <w:p>
+      <w:pPr>
+        <w:rPr>
+          <w:lang w:val="nl-NL"/>
+        </w:rPr>
+      </w:pPr>
+      <w:r>
+        <w:rPr>
+          <w:lang w:val="nl-NL"/>
+        </w:rPr>
+        <w:t xml:space="preserve">Er wordt getest of de </w:t>
+      </w:r>
+      <w:proofErr w:type="spellStart"/>
+      <w:r>
+        <w:rPr>
+          <w:lang w:val="nl-NL"/>
+        </w:rPr>
+        <w:t>KeyTile</w:t>
+      </w:r>
+      <w:proofErr w:type="spellEnd"/>
+      <w:r>
+        <w:rPr>
+          <w:lang w:val="nl-NL"/>
+        </w:rPr>
+        <w:t xml:space="preserve"> </w:t>
+      </w:r>
+      <w:proofErr w:type="spellStart"/>
+      <w:r>
+        <w:rPr>
+          <w:lang w:val="nl-NL"/>
+        </w:rPr>
+        <w:t>true</w:t>
+      </w:r>
+      <w:proofErr w:type="spellEnd"/>
+      <w:r>
+        <w:rPr>
+          <w:lang w:val="nl-NL"/>
+        </w:rPr>
+        <w:t xml:space="preserve"> teruggeeft bij </w:t>
+      </w:r>
+      <w:proofErr w:type="spellStart"/>
+      <w:r>
+        <w:rPr>
+          <w:lang w:val="nl-NL"/>
+        </w:rPr>
+        <w:t>isPassable</w:t>
+      </w:r>
+      <w:proofErr w:type="spellEnd"/>
+      <w:r>
+        <w:rPr>
+          <w:lang w:val="nl-NL"/>
+        </w:rPr>
+        <w:t xml:space="preserve">(). </w:t>
+      </w:r>
+      <w:r>
+        <w:rPr>
+          <w:lang w:val="nl-NL"/>
+        </w:rPr>
+        <w:t xml:space="preserve">Er wordt verwacht dat de </w:t>
+      </w:r>
+      <w:proofErr w:type="spellStart"/>
+      <w:r>
+        <w:rPr>
+          <w:lang w:val="nl-NL"/>
+        </w:rPr>
+        <w:t>KeyTile</w:t>
+      </w:r>
+      <w:proofErr w:type="spellEnd"/>
+      <w:r>
+        <w:rPr>
+          <w:lang w:val="nl-NL"/>
+        </w:rPr>
+        <w:t xml:space="preserve"> </w:t>
+      </w:r>
+      <w:proofErr w:type="spellStart"/>
+      <w:r>
+        <w:rPr>
+          <w:lang w:val="nl-NL"/>
+        </w:rPr>
+        <w:t>true</w:t>
+      </w:r>
+      <w:proofErr w:type="spellEnd"/>
+      <w:r>
+        <w:rPr>
+          <w:lang w:val="nl-NL"/>
+        </w:rPr>
+        <w:t xml:space="preserve"> teruggeeft omdat de speler er op mag gaan staan.</w:t>
+      </w:r>
+    </w:p>
+    <w:p>
+      <w:pPr>
+        <w:pStyle w:val="Kop3"/>
+        <w:rPr>
+          <w:lang w:val="nl-NL"/>
+        </w:rPr>
+      </w:pPr>
+      <w:bookmarkStart w:id="16" w:name="_Toc447788410"/>
+      <w:proofErr w:type="spellStart"/>
+      <w:r>
+        <w:rPr>
+          <w:lang w:val="nl-NL"/>
+        </w:rPr>
+        <w:t>testGetKey</w:t>
+      </w:r>
+      <w:bookmarkEnd w:id="16"/>
+      <w:proofErr w:type="spellEnd"/>
+    </w:p>
+    <w:p>
+      <w:pPr>
+        <w:rPr>
+          <w:lang w:val="nl-NL"/>
+        </w:rPr>
+      </w:pPr>
+      <w:r>
+        <w:rPr>
+          <w:lang w:val="nl-NL"/>
+        </w:rPr>
+        <w:t xml:space="preserve">Er wordt getest of een </w:t>
+      </w:r>
+      <w:proofErr w:type="spellStart"/>
+      <w:r>
+        <w:rPr>
+          <w:lang w:val="nl-NL"/>
+        </w:rPr>
+        <w:t>KeyTile</w:t>
+      </w:r>
+      <w:proofErr w:type="spellEnd"/>
+      <w:r>
+        <w:rPr>
+          <w:lang w:val="nl-NL"/>
+        </w:rPr>
+        <w:t xml:space="preserve"> de juiste </w:t>
+      </w:r>
+      <w:proofErr w:type="spellStart"/>
+      <w:r>
+        <w:rPr>
+          <w:lang w:val="nl-NL"/>
+        </w:rPr>
+        <w:t>Key</w:t>
+      </w:r>
+      <w:proofErr w:type="spellEnd"/>
+      <w:r>
+        <w:rPr>
+          <w:lang w:val="nl-NL"/>
+        </w:rPr>
+        <w:t xml:space="preserve"> teruggeeft bij </w:t>
+      </w:r>
+      <w:proofErr w:type="spellStart"/>
+      <w:r>
+        <w:rPr>
+          <w:lang w:val="nl-NL"/>
+        </w:rPr>
+        <w:t>getKey</w:t>
+      </w:r>
+      <w:proofErr w:type="spellEnd"/>
+      <w:r>
+        <w:rPr>
+          <w:lang w:val="nl-NL"/>
+        </w:rPr>
+        <w:t xml:space="preserve">. Er wordt verwacht dat de </w:t>
+      </w:r>
+      <w:proofErr w:type="spellStart"/>
+      <w:r>
+        <w:rPr>
+          <w:lang w:val="nl-NL"/>
+        </w:rPr>
+        <w:t>getKey</w:t>
+      </w:r>
+      <w:proofErr w:type="spellEnd"/>
+      <w:r>
+        <w:rPr>
+          <w:lang w:val="nl-NL"/>
+        </w:rPr>
+        <w:t xml:space="preserve"> methode een </w:t>
+      </w:r>
+      <w:proofErr w:type="spellStart"/>
+      <w:r>
+        <w:rPr>
+          <w:lang w:val="nl-NL"/>
+        </w:rPr>
+        <w:t>key</w:t>
+      </w:r>
+      <w:proofErr w:type="spellEnd"/>
+      <w:r>
+        <w:rPr>
+          <w:lang w:val="nl-NL"/>
+        </w:rPr>
+        <w:t xml:space="preserve"> teruggeeft met code 2.</w:t>
+      </w:r>
+    </w:p>
+    <w:p>
+      <w:pPr>
+        <w:pStyle w:val="Kop3"/>
+        <w:rPr>
+          <w:lang w:val="nl-NL"/>
+        </w:rPr>
+      </w:pPr>
+      <w:bookmarkStart w:id="17" w:name="_Toc447788411"/>
+      <w:proofErr w:type="spellStart"/>
+      <w:r>
+        <w:rPr>
+          <w:lang w:val="nl-NL"/>
+        </w:rPr>
+        <w:t>testGetReplacement</w:t>
+      </w:r>
+      <w:bookmarkEnd w:id="17"/>
+      <w:proofErr w:type="spellEnd"/>
+    </w:p>
+    <w:p>
+      <w:pPr>
+        <w:rPr>
+          <w:lang w:val="nl-NL"/>
+        </w:rPr>
+      </w:pPr>
+      <w:r>
+        <w:rPr>
+          <w:lang w:val="nl-NL"/>
+        </w:rPr>
+        <w:t xml:space="preserve">Er wordt getest of een </w:t>
+      </w:r>
+      <w:proofErr w:type="spellStart"/>
+      <w:r>
+        <w:rPr>
+          <w:lang w:val="nl-NL"/>
+        </w:rPr>
+        <w:t>KeyTile</w:t>
+      </w:r>
+      <w:proofErr w:type="spellEnd"/>
+      <w:r>
+        <w:rPr>
+          <w:lang w:val="nl-NL"/>
+        </w:rPr>
+        <w:t xml:space="preserve"> de juiste vervangende </w:t>
+      </w:r>
+      <w:proofErr w:type="spellStart"/>
+      <w:r>
+        <w:rPr>
+          <w:lang w:val="nl-NL"/>
+        </w:rPr>
+        <w:t>Tile</w:t>
+      </w:r>
+      <w:proofErr w:type="spellEnd"/>
+      <w:r>
+        <w:rPr>
+          <w:lang w:val="nl-NL"/>
+        </w:rPr>
+        <w:t xml:space="preserve"> teruggeeft bij </w:t>
+      </w:r>
+      <w:proofErr w:type="spellStart"/>
+      <w:r>
+        <w:rPr>
+          <w:lang w:val="nl-NL"/>
+        </w:rPr>
+        <w:t>getReplacement</w:t>
+      </w:r>
+      <w:proofErr w:type="spellEnd"/>
+      <w:r>
+        <w:rPr>
+          <w:lang w:val="nl-NL"/>
+        </w:rPr>
+        <w:t xml:space="preserve">(). Er wordt verwacht dat de vervangende </w:t>
+      </w:r>
+      <w:proofErr w:type="spellStart"/>
+      <w:r>
+        <w:rPr>
+          <w:lang w:val="nl-NL"/>
+        </w:rPr>
+        <w:t>Tile</w:t>
+      </w:r>
+      <w:proofErr w:type="spellEnd"/>
+      <w:r>
+        <w:rPr>
+          <w:lang w:val="nl-NL"/>
+        </w:rPr>
+        <w:t xml:space="preserve"> een </w:t>
+      </w:r>
+      <w:proofErr w:type="spellStart"/>
+      <w:r>
+        <w:rPr>
+          <w:lang w:val="nl-NL"/>
+        </w:rPr>
+        <w:t>EmptyTile</w:t>
+      </w:r>
+      <w:proofErr w:type="spellEnd"/>
+      <w:r>
+        <w:rPr>
+          <w:lang w:val="nl-NL"/>
+        </w:rPr>
+        <w:t xml:space="preserve"> is.</w:t>
+      </w:r>
+    </w:p>
+    <w:p>
+      <w:pPr>
+        <w:rPr>
+          <w:lang w:val="nl-NL"/>
+        </w:rPr>
+      </w:pPr>
+      <w:r>
+        <w:rPr>
+          <w:lang w:val="nl-NL"/>
+        </w:rPr>
+        <w:t xml:space="preserve">Er wordt getest of de vervangende </w:t>
+      </w:r>
+      <w:proofErr w:type="spellStart"/>
+      <w:r>
+        <w:rPr>
+          <w:lang w:val="nl-NL"/>
+        </w:rPr>
+        <w:t>Tile</w:t>
+      </w:r>
+      <w:proofErr w:type="spellEnd"/>
+      <w:r>
+        <w:rPr>
+          <w:lang w:val="nl-NL"/>
+        </w:rPr>
+        <w:t xml:space="preserve"> dezelfde positie heeft. Er wordt verwacht dat de positie van het origineel en de vervanging gelijk blijft.</w:t>
+      </w:r>
+    </w:p>
+    <w:p>
+      <w:pPr>
+        <w:pStyle w:val="Kop3"/>
+        <w:rPr>
+          <w:lang w:val="nl-NL"/>
+        </w:rPr>
+      </w:pPr>
+      <w:bookmarkStart w:id="18" w:name="_Toc447788412"/>
+      <w:proofErr w:type="spellStart"/>
+      <w:r>
+        <w:rPr>
+          <w:lang w:val="nl-NL"/>
+        </w:rPr>
+        <w:t>testOnCharacterEnter</w:t>
+      </w:r>
+      <w:bookmarkEnd w:id="18"/>
+      <w:proofErr w:type="spellEnd"/>
+    </w:p>
+    <w:p>
+      <w:pPr>
+        <w:rPr>
+          <w:lang w:val="nl-NL"/>
+        </w:rPr>
+      </w:pPr>
+      <w:r>
+        <w:rPr>
+          <w:lang w:val="nl-NL"/>
+        </w:rPr>
+        <w:t xml:space="preserve">Er wordt getest of een </w:t>
+      </w:r>
+      <w:proofErr w:type="spellStart"/>
+      <w:r>
+        <w:rPr>
+          <w:lang w:val="nl-NL"/>
+        </w:rPr>
+        <w:t>KeyTile</w:t>
+      </w:r>
+      <w:proofErr w:type="spellEnd"/>
+      <w:r>
+        <w:rPr>
+          <w:lang w:val="nl-NL"/>
+        </w:rPr>
+        <w:t xml:space="preserve"> zijn </w:t>
+      </w:r>
+      <w:proofErr w:type="spellStart"/>
+      <w:r>
+        <w:rPr>
+          <w:lang w:val="nl-NL"/>
+        </w:rPr>
+        <w:t>Key</w:t>
+      </w:r>
+      <w:proofErr w:type="spellEnd"/>
+      <w:r>
+        <w:rPr>
+          <w:lang w:val="nl-NL"/>
+        </w:rPr>
+        <w:t xml:space="preserve"> afgeeft aan </w:t>
+      </w:r>
+      <w:proofErr w:type="spellStart"/>
+      <w:r>
+        <w:rPr>
+          <w:lang w:val="nl-NL"/>
+        </w:rPr>
+        <w:t>GameCharacter</w:t>
+      </w:r>
+      <w:proofErr w:type="spellEnd"/>
+      <w:r>
+        <w:rPr>
+          <w:lang w:val="nl-NL"/>
+        </w:rPr>
+        <w:t xml:space="preserve"> wanneer </w:t>
+      </w:r>
+      <w:proofErr w:type="spellStart"/>
+      <w:r>
+        <w:rPr>
+          <w:lang w:val="nl-NL"/>
+        </w:rPr>
+        <w:t>onCharacterEnter</w:t>
+      </w:r>
+      <w:proofErr w:type="spellEnd"/>
+      <w:r>
+        <w:rPr>
+          <w:lang w:val="nl-NL"/>
+        </w:rPr>
+        <w:t>(</w:t>
+      </w:r>
+      <w:proofErr w:type="spellStart"/>
+      <w:r>
+        <w:rPr>
+          <w:lang w:val="nl-NL"/>
+        </w:rPr>
+        <w:t>char</w:t>
+      </w:r>
+      <w:proofErr w:type="spellEnd"/>
+      <w:r>
+        <w:rPr>
+          <w:lang w:val="nl-NL"/>
+        </w:rPr>
+        <w:t xml:space="preserve">) aangeroepen wordt. Er wordt verwacht dat de </w:t>
+      </w:r>
+      <w:proofErr w:type="spellStart"/>
+      <w:r>
+        <w:rPr>
+          <w:lang w:val="nl-NL"/>
+        </w:rPr>
+        <w:t>GameCharacter</w:t>
+      </w:r>
+      <w:proofErr w:type="spellEnd"/>
+      <w:r>
+        <w:rPr>
+          <w:lang w:val="nl-NL"/>
+        </w:rPr>
+        <w:t xml:space="preserve"> na </w:t>
+      </w:r>
+      <w:proofErr w:type="spellStart"/>
+      <w:r>
+        <w:rPr>
+          <w:lang w:val="nl-NL"/>
+        </w:rPr>
+        <w:t>onCharacterEnter</w:t>
+      </w:r>
+      <w:proofErr w:type="spellEnd"/>
+      <w:r>
+        <w:rPr>
+          <w:lang w:val="nl-NL"/>
+        </w:rPr>
+        <w:t xml:space="preserve"> een </w:t>
+      </w:r>
+      <w:proofErr w:type="spellStart"/>
+      <w:r>
+        <w:rPr>
+          <w:lang w:val="nl-NL"/>
+        </w:rPr>
+        <w:t>Key</w:t>
+      </w:r>
+      <w:proofErr w:type="spellEnd"/>
+      <w:r>
+        <w:rPr>
+          <w:lang w:val="nl-NL"/>
+        </w:rPr>
+        <w:t xml:space="preserve"> bezit met code 2.</w:t>
+      </w:r>
+    </w:p>
+    <w:p>
+      <w:pPr>
+        <w:pStyle w:val="Kop3"/>
+        <w:rPr>
+          <w:lang w:val="nl-NL"/>
+        </w:rPr>
+      </w:pPr>
+      <w:bookmarkStart w:id="19" w:name="_Toc447788413"/>
+      <w:proofErr w:type="spellStart"/>
+      <w:r>
+        <w:rPr>
+          <w:lang w:val="nl-NL"/>
+        </w:rPr>
+        <w:t>Coverage</w:t>
+      </w:r>
+      <w:bookmarkEnd w:id="19"/>
+      <w:proofErr w:type="spellEnd"/>
+    </w:p>
+    <w:p>
+      <w:pPr>
+        <w:rPr>
+          <w:lang w:val="nl-NL"/>
+        </w:rPr>
+      </w:pPr>
+      <w:r>
+        <w:rPr>
+          <w:lang w:val="nl-NL"/>
+        </w:rPr>
+        <w:t xml:space="preserve">Deze test voldoen aan code </w:t>
+      </w:r>
+      <w:proofErr w:type="spellStart"/>
+      <w:r>
+        <w:rPr>
+          <w:lang w:val="nl-NL"/>
+        </w:rPr>
+        <w:t>coverage</w:t>
+      </w:r>
+      <w:proofErr w:type="spellEnd"/>
+      <w:r>
+        <w:rPr>
+          <w:lang w:val="nl-NL"/>
+        </w:rPr>
+        <w:t xml:space="preserve"> omdat alle methodes binnen deze klasse volledig getest worden.</w:t>
+      </w:r>
+    </w:p>
+    <w:p>
+      <w:pPr>
+        <w:rPr>
+          <w:lang w:val="nl-NL"/>
+        </w:rPr>
+      </w:pPr>
+      <w:r>
+        <w:rPr>
+          <w:lang w:val="nl-NL"/>
+        </w:rPr>
+        <w:br w:type="page"/>
+      </w:r>
+    </w:p>
+    <w:p>
+      <w:pPr>
+        <w:pStyle w:val="Kop2"/>
+        <w:rPr>
+          <w:lang w:val="nl-NL"/>
+        </w:rPr>
+      </w:pPr>
+      <w:bookmarkStart w:id="20" w:name="_Toc447788414"/>
+      <w:proofErr w:type="spellStart"/>
+      <w:r>
+        <w:rPr>
+          <w:lang w:val="nl-NL"/>
+        </w:rPr>
+        <w:lastRenderedPageBreak/>
+        <w:t>BoardCoordinate</w:t>
+      </w:r>
+      <w:bookmarkEnd w:id="20"/>
+      <w:proofErr w:type="spellEnd"/>
+    </w:p>
+    <w:p>
+      <w:pPr>
+        <w:pStyle w:val="Kop3"/>
+        <w:rPr>
+          <w:lang w:val="nl-NL"/>
+        </w:rPr>
+      </w:pPr>
+      <w:bookmarkStart w:id="21" w:name="_Toc447788415"/>
+      <w:proofErr w:type="spellStart"/>
+      <w:r>
+        <w:rPr>
+          <w:lang w:val="nl-NL"/>
+        </w:rPr>
+        <w:t>testGetX</w:t>
+      </w:r>
+      <w:proofErr w:type="spellEnd"/>
+      <w:r>
+        <w:rPr>
+          <w:lang w:val="nl-NL"/>
+        </w:rPr>
+        <w:t xml:space="preserve"> / </w:t>
+      </w:r>
+      <w:proofErr w:type="spellStart"/>
+      <w:r>
+        <w:rPr>
+          <w:lang w:val="nl-NL"/>
+        </w:rPr>
+        <w:t>testGetY</w:t>
+      </w:r>
+      <w:bookmarkEnd w:id="21"/>
+      <w:proofErr w:type="spellEnd"/>
+    </w:p>
+    <w:p>
+      <w:pPr>
+        <w:rPr>
+          <w:lang w:val="nl-NL"/>
+        </w:rPr>
+      </w:pPr>
+      <w:r>
+        <w:rPr>
+          <w:lang w:val="nl-NL"/>
+        </w:rPr>
+        <w:t>Bij deze tests word verwacht dat de methoden de juiste X en Y waarden teruggeven. Deze waarden moeten gelijk zijn aan de waarden die gebruikt worden tijdens de creatie van het object.</w:t>
+      </w:r>
+    </w:p>
+    <w:p>
+      <w:pPr>
+        <w:pStyle w:val="Kop3"/>
+        <w:rPr>
+          <w:lang w:val="nl-NL"/>
+        </w:rPr>
+      </w:pPr>
+      <w:bookmarkStart w:id="22" w:name="_Toc447788416"/>
+      <w:proofErr w:type="spellStart"/>
+      <w:r>
+        <w:rPr>
+          <w:lang w:val="nl-NL"/>
+        </w:rPr>
+        <w:t>testGetLeft</w:t>
+      </w:r>
+      <w:proofErr w:type="spellEnd"/>
+      <w:r>
+        <w:rPr>
+          <w:lang w:val="nl-NL"/>
+        </w:rPr>
+        <w:t xml:space="preserve"> / </w:t>
+      </w:r>
+      <w:proofErr w:type="spellStart"/>
+      <w:r>
+        <w:rPr>
+          <w:lang w:val="nl-NL"/>
+        </w:rPr>
+        <w:t>testGetRight</w:t>
+      </w:r>
+      <w:proofErr w:type="spellEnd"/>
+      <w:r>
+        <w:rPr>
+          <w:lang w:val="nl-NL"/>
+        </w:rPr>
+        <w:t xml:space="preserve"> / </w:t>
+      </w:r>
+      <w:proofErr w:type="spellStart"/>
+      <w:r>
+        <w:rPr>
+          <w:lang w:val="nl-NL"/>
+        </w:rPr>
+        <w:t>testGetDown</w:t>
+      </w:r>
+      <w:proofErr w:type="spellEnd"/>
+      <w:r>
+        <w:rPr>
+          <w:lang w:val="nl-NL"/>
+        </w:rPr>
+        <w:t xml:space="preserve"> / </w:t>
+      </w:r>
+      <w:proofErr w:type="spellStart"/>
+      <w:r>
+        <w:rPr>
+          <w:lang w:val="nl-NL"/>
+        </w:rPr>
+        <w:t>testGetUp</w:t>
+      </w:r>
+      <w:bookmarkEnd w:id="22"/>
+      <w:proofErr w:type="spellEnd"/>
+    </w:p>
+    <w:p>
+      <w:pPr>
+        <w:rPr>
+          <w:lang w:val="nl-NL"/>
+        </w:rPr>
+      </w:pPr>
+      <w:r>
+        <w:rPr>
+          <w:lang w:val="nl-NL"/>
+        </w:rPr>
+        <w:t>Bij deze tests word verwacht dat de methoden het juiste coördinaat teruggeven, het coördinaat wordt verwacht links/rechts/boven/onder het origineel te liggen.</w:t>
+      </w:r>
+    </w:p>
+    <w:p>
+      <w:pPr>
+        <w:pStyle w:val="Kop3"/>
+        <w:rPr>
+          <w:lang w:val="nl-NL"/>
+        </w:rPr>
+      </w:pPr>
+      <w:bookmarkStart w:id="23" w:name="_Toc447788417"/>
+      <w:proofErr w:type="spellStart"/>
+      <w:r>
+        <w:rPr>
+          <w:lang w:val="nl-NL"/>
+        </w:rPr>
+        <w:t>testCompareTo</w:t>
+      </w:r>
+      <w:bookmarkEnd w:id="23"/>
+      <w:proofErr w:type="spellEnd"/>
+    </w:p>
+    <w:p>
+      <w:pPr>
+        <w:rPr>
+          <w:lang w:val="nl-NL"/>
+        </w:rPr>
+      </w:pPr>
+      <w:r>
+        <w:rPr>
+          <w:lang w:val="nl-NL"/>
+        </w:rPr>
+        <w:t xml:space="preserve">Er wordt getest wat de </w:t>
+      </w:r>
+      <w:proofErr w:type="spellStart"/>
+      <w:r>
+        <w:rPr>
+          <w:lang w:val="nl-NL"/>
+        </w:rPr>
+        <w:t>compareTo</w:t>
+      </w:r>
+      <w:proofErr w:type="spellEnd"/>
+      <w:r>
+        <w:rPr>
+          <w:lang w:val="nl-NL"/>
+        </w:rPr>
+        <w:t>(pos) methode teruggeeft bij twee coördinaten. Bij gelijke coördinaten wordt een 0 verwacht. Wanneer het object groter is dan de parameter wordt een getal groter dan 0 verwacht. Wanneer het object kleiner is dan de parameter wordt een getal onder 0 verwacht.</w:t>
+      </w:r>
+    </w:p>
+    <w:p>
+      <w:pPr>
+        <w:pStyle w:val="Kop3"/>
+        <w:rPr>
+          <w:lang w:val="nl-NL"/>
+        </w:rPr>
+      </w:pPr>
+      <w:bookmarkStart w:id="24" w:name="_Toc447788418"/>
+      <w:proofErr w:type="spellStart"/>
+      <w:r>
+        <w:rPr>
+          <w:lang w:val="nl-NL"/>
+        </w:rPr>
+        <w:t>testConstructorLimit</w:t>
+      </w:r>
+      <w:bookmarkEnd w:id="24"/>
+      <w:proofErr w:type="spellEnd"/>
+    </w:p>
+    <w:p>
+      <w:pPr>
+        <w:rPr>
+          <w:lang w:val="nl-NL"/>
+        </w:rPr>
+      </w:pPr>
+      <w:r>
+        <w:rPr>
+          <w:lang w:val="nl-NL"/>
+        </w:rPr>
+        <w:t xml:space="preserve">Er wordt getest of </w:t>
+      </w:r>
+      <w:proofErr w:type="spellStart"/>
+      <w:r>
+        <w:rPr>
+          <w:lang w:val="nl-NL"/>
+        </w:rPr>
+        <w:t>BoardCoordinates</w:t>
+      </w:r>
+      <w:proofErr w:type="spellEnd"/>
+      <w:r>
+        <w:rPr>
+          <w:lang w:val="nl-NL"/>
+        </w:rPr>
+        <w:t xml:space="preserve"> kunnen worden aangemaakt met onjuiste coördinaten. Bij negatieve coördinaten wordt verwacht dat het coördinaat op de minimale waarde ( 0 ) wordt gezet. Bij coördinaten die buiten het spel liggen wordt verwacht dat het coördinaat op de maximale waarde ( het aantal kolommen - 1, het aantal rijen - 1 ) wordt gezet.</w:t>
+      </w:r>
+    </w:p>
+    <w:p>
+      <w:pPr>
+        <w:pStyle w:val="Kop3"/>
+        <w:rPr>
+          <w:lang w:val="nl-NL"/>
+        </w:rPr>
+      </w:pPr>
+      <w:bookmarkStart w:id="25" w:name="_Toc447788419"/>
+      <w:proofErr w:type="spellStart"/>
+      <w:r>
+        <w:rPr>
+          <w:lang w:val="nl-NL"/>
+        </w:rPr>
+        <w:t>Coverage</w:t>
+      </w:r>
+      <w:bookmarkEnd w:id="25"/>
+      <w:proofErr w:type="spellEnd"/>
+    </w:p>
+    <w:p>
+      <w:pPr>
+        <w:rPr>
+          <w:lang w:val="nl-NL"/>
+        </w:rPr>
+      </w:pPr>
+      <w:r>
+        <w:rPr>
+          <w:lang w:val="nl-NL"/>
+        </w:rPr>
+        <w:t xml:space="preserve">De tests op deze klasse voldoen aan code </w:t>
+      </w:r>
+      <w:proofErr w:type="spellStart"/>
+      <w:r>
+        <w:rPr>
+          <w:lang w:val="nl-NL"/>
+        </w:rPr>
+        <w:t>coverage</w:t>
+      </w:r>
+      <w:proofErr w:type="spellEnd"/>
+      <w:r>
+        <w:rPr>
+          <w:lang w:val="nl-NL"/>
+        </w:rPr>
+        <w:t xml:space="preserve"> omdat elke methode met diverse parameters getest wordt.</w:t>
+      </w:r>
+    </w:p>
+    <w:p>
+      <w:pPr>
+        <w:rPr>
+          <w:lang w:val="nl-NL"/>
+        </w:rPr>
+      </w:pPr>
+    </w:p>
+    <w:p>
+      <w:pPr>
+        <w:rPr>
+          <w:lang w:val="nl-NL"/>
+        </w:rPr>
+      </w:pPr>
+    </w:p>
+    <w:p>
+      <w:pPr>
+        <w:pStyle w:val="Kop1"/>
+        <w:rPr>
+          <w:sz w:val="26"/>
+          <w:szCs w:val="26"/>
+          <w:lang w:val="nl-NL"/>
+        </w:rPr>
+      </w:pPr>
+      <w:r>
+        <w:rPr>
+          <w:lang w:val="nl-NL"/>
+        </w:rPr>
+        <w:br w:type="page"/>
+      </w:r>
+    </w:p>
+    <w:p>
+      <w:pPr>
+        <w:pStyle w:val="Kop1"/>
+        <w:rPr>
+          <w:lang w:val="nl-NL"/>
+        </w:rPr>
+      </w:pPr>
+      <w:bookmarkStart w:id="26" w:name="_Toc447788420"/>
+      <w:r>
+        <w:rPr>
+          <w:lang w:val="nl-NL"/>
+        </w:rPr>
+        <w:lastRenderedPageBreak/>
+        <w:t>Bijlagen</w:t>
+      </w:r>
+      <w:bookmarkEnd w:id="26"/>
+    </w:p>
+    <w:p>
+      <w:pPr>
+        <w:keepNext/>
+      </w:pPr>
+      <w:r>
+        <w:rPr>
+          <w:noProof/>
+        </w:rPr>
+        <w:drawing>
+          <wp:inline distT="0" distB="0" distL="0" distR="0" wp14:anchorId="507A1A3B" wp14:editId="774D21FF">
+            <wp:extent cx="7691900" cy="4718685"/>
+            <wp:effectExtent l="635" t="0" r="5080" b="5080"/>
+            <wp:docPr id="2" name="Afbeelding 2"/>
+            <wp:cNvGraphicFramePr>
+              <a:graphicFrameLocks xmlns:a="http://schemas.openxmlformats.org/drawingml/2006/main" noChangeAspect="1"/>
+            </wp:cNvGraphicFramePr>
+            <a:graphic xmlns:a="http://schemas.openxmlformats.org/drawingml/2006/main">
+              <a:graphicData uri="http://schemas.openxmlformats.org/drawingml/2006/picture">
+                <pic:pic xmlns:pic="http://schemas.openxmlformats.org/drawingml/2006/picture">
+                  <pic:nvPicPr>
+                    <pic:cNvPr id="2" name="KnipselAnalyse.PNG"/>
+                    <pic:cNvPicPr/>
+                  </pic:nvPicPr>
+                  <pic:blipFill>
+                    <a:blip r:embed="rId9">
+                      <a:extLst>
+                        <a:ext uri="{28A0092B-C50C-407E-A947-70E740481C1C}">
+                          <a14:useLocalDpi xmlns:a14="http://schemas.microsoft.com/office/drawing/2010/main" val="0"/>
+                        </a:ext>
+                      </a:extLst>
+                    </a:blip>
+                    <a:stretch>
+                      <a:fillRect/>
+                    </a:stretch>
+                  </pic:blipFill>
+                  <pic:spPr>
+                    <a:xfrm rot="5400000">
+                      <a:off x="0" y="0"/>
+                      <a:ext cx="7693906" cy="4719916"/>
+                    </a:xfrm>
+                    <a:prstGeom prst="rect">
+                      <a:avLst/>
+                    </a:prstGeom>
+                  </pic:spPr>
+                </pic:pic>
+              </a:graphicData>
+            </a:graphic>
+          </wp:inline>
+        </w:drawing>
+      </w:r>
+    </w:p>
+    <w:p>
+      <w:pPr>
+        <w:pStyle w:val="Bijschrift"/>
+      </w:pPr>
+      <w:r>
+        <w:t xml:space="preserve">Figure </w:t>
+      </w:r>
+      <w:fldSimple w:instr=" SEQ Figure \* ARABIC ">
+        <w:r>
+          <w:rPr>
+            <w:noProof/>
+          </w:rPr>
+          <w:t>1</w:t>
+        </w:r>
+      </w:fldSimple>
+      <w:r>
+        <w:t xml:space="preserve"> </w:t>
+      </w:r>
+      <w:proofErr w:type="spellStart"/>
+      <w:r>
+        <w:t>Analyse</w:t>
+      </w:r>
+      <w:proofErr w:type="spellEnd"/>
+      <w:r>
+        <w:t xml:space="preserve"> diagram</w:t>
+      </w:r>
+    </w:p>
+    <w:p>
+      <w:pPr>
+        <w:pStyle w:val="Bijschrift"/>
+      </w:pPr>
+      <w:r>
+        <w:rPr>
+          <w:noProof/>
+        </w:rPr>
+        <w:lastRenderedPageBreak/>
+        <mc:AlternateContent>
+          <mc:Choice Requires="wps">
+            <w:drawing>
+              <wp:anchor distT="0" distB="0" distL="114300" distR="114300" simplePos="0" relativeHeight="251660288" behindDoc="0" locked="0" layoutInCell="1" allowOverlap="1" wp14:anchorId="01BBF871" wp14:editId="2336B223">
+                <wp:simplePos x="0" y="0"/>
+                <wp:positionH relativeFrom="column">
+                  <wp:posOffset>10160</wp:posOffset>
+                </wp:positionH>
+                <wp:positionV relativeFrom="paragraph">
+                  <wp:posOffset>7305675</wp:posOffset>
+                </wp:positionV>
+                <wp:extent cx="5217795" cy="635"/>
+                <wp:effectExtent l="0" t="0" r="0" b="0"/>
+                <wp:wrapSquare wrapText="bothSides"/>
+                <wp:docPr id="6" name="Tekstvak 6"/>
+                <wp:cNvGraphicFramePr/>
+                <a:graphic xmlns:a="http://schemas.openxmlformats.org/drawingml/2006/main">
+                  <a:graphicData uri="http://schemas.microsoft.com/office/word/2010/wordprocessingShape">
+                    <wps:wsp>
+                      <wps:cNvSpPr txBox="1"/>
+                      <wps:spPr>
+                        <a:xfrm>
+                          <a:off x="0" y="0"/>
+                          <a:ext cx="5217795" cy="635"/>
+                        </a:xfrm>
+                        <a:prstGeom prst="rect">
+                          <a:avLst/>
+                        </a:prstGeom>
+                        <a:solidFill>
+                          <a:prstClr val="white"/>
+                        </a:solidFill>
+                        <a:ln>
+                          <a:noFill/>
+                        </a:ln>
+                      </wps:spPr>
+                      <wps:txbx>
+                        <w:txbxContent>
+                          <w:p>
+                            <w:pPr>
+                              <w:pStyle w:val="Bijschrift"/>
+                              <w:rPr>
+                                <w:noProof/>
+                              </w:rPr>
+                            </w:pPr>
+                            <w:r>
+                              <w:t xml:space="preserve">Figure </w:t>
+                            </w:r>
+                            <w:fldSimple w:instr=" SEQ Figure \* ARABIC ">
+                              <w:r>
+                                <w:rPr>
+                                  <w:noProof/>
+                                </w:rPr>
+                                <w:t>2</w:t>
+                              </w:r>
+                            </w:fldSimple>
+                            <w:r>
+                              <w:t xml:space="preserve"> Design diagram basis</w:t>
+                            </w:r>
+                          </w:p>
+                        </w:txbxContent>
+                      </wps:txbx>
+                      <wps:bodyPr rot="0" spcFirstLastPara="0" vertOverflow="overflow" horzOverflow="overflow" vert="horz" wrap="square" lIns="0" tIns="0" rIns="0" bIns="0" numCol="1" spcCol="0" rtlCol="0" fromWordArt="0" anchor="t" anchorCtr="0" forceAA="0" compatLnSpc="1">
+                        <a:prstTxWarp prst="textNoShape">
+                          <a:avLst/>
+                        </a:prstTxWarp>
+                        <a:spAutoFit/>
+                      </wps:bodyPr>
+                    </wps:wsp>
+                  </a:graphicData>
+                </a:graphic>
+              </wp:anchor>
+            </w:drawing>
+          </mc:Choice>
+          <mc:Fallback>
+            <w:pict>
+              <v:shapetype w14:anchorId="01BBF871" id="_x0000_t202" coordsize="21600,21600" o:spt="202" path="m,l,21600r21600,l21600,xe">
+                <v:stroke joinstyle="miter"/>
+                <v:path gradientshapeok="t" o:connecttype="rect"/>
+              </v:shapetype>
+              <v:shape id="Tekstvak 6" o:spid="_x0000_s1026" type="#_x0000_t202" style="position:absolute;margin-left:.8pt;margin-top:575.25pt;width:410.85pt;height:.05pt;z-index:251660288;visibility:visible;mso-wrap-style:square;mso-wrap-distance-left:9pt;mso-wrap-distance-top:0;mso-wrap-distance-right:9pt;mso-wrap-distance-bottom:0;mso-position-horizontal:absolute;mso-position-horizontal-relative:text;mso-position-vertical:absolute;mso-position-vertical-relative:text;v-text-anchor:top" o:gfxdata="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" stroked="f">
+                <v:textbox style="mso-fit-shape-to-text:t" inset="0,0,0,0">
+                  <w:txbxContent>
+                    <w:p>
+                      <w:pPr>
+                        <w:pStyle w:val="Bijschrift"/>
+                        <w:rPr>
+                          <w:noProof/>
+                        </w:rPr>
+                      </w:pPr>
+                      <w:r>
+                        <w:t xml:space="preserve">Figure </w:t>
+                      </w:r>
+                      <w:fldSimple w:instr=" SEQ Figure \* ARABIC ">
+                        <w:r>
+                          <w:rPr>
+                            <w:noProof/>
+                          </w:rPr>
+                          <w:t>2</w:t>
+                        </w:r>
+                      </w:fldSimple>
+                      <w:r>
+                        <w:t xml:space="preserve"> Design diagram basis</w:t>
+                      </w:r>
+                    </w:p>
+                  </w:txbxContent>
+                </v:textbox>
+                <w10:wrap type="square"/>
+              </v:shape>
+            </w:pict>
+          </mc:Fallback>
+        </mc:AlternateContent>
+      </w:r>
+      <w:r>
+        <w:rPr>
+          <w:noProof/>
+        </w:rPr>
+        <w:drawing>
+          <wp:anchor distT="0" distB="0" distL="114300" distR="114300" simplePos="0" relativeHeight="251658240" behindDoc="0" locked="0" layoutInCell="1" allowOverlap="1" wp14:anchorId="2DA6FBFA" wp14:editId="7A1D7BAF">
+            <wp:simplePos x="0" y="0"/>
+            <wp:positionH relativeFrom="margin">
+              <wp:posOffset>-1005205</wp:posOffset>
+            </wp:positionH>
+            <wp:positionV relativeFrom="paragraph">
+              <wp:posOffset>734695</wp:posOffset>
+            </wp:positionV>
+            <wp:extent cx="7248525" cy="5217795"/>
+            <wp:effectExtent l="5715" t="0" r="0" b="0"/>
+            <wp:wrapSquare wrapText="bothSides"/>
+            <wp:docPr id="4" name="Afbeelding 4"/>
+            <wp:cNvGraphicFramePr>
+              <a:graphicFrameLocks xmlns:a="http://schemas.openxmlformats.org/drawingml/2006/main" noChangeAspect="1"/>
+            </wp:cNvGraphicFramePr>
+            <a:graphic xmlns:a="http://schemas.openxmlformats.org/drawingml/2006/main">
+              <a:graphicData uri="http://schemas.openxmlformats.org/drawingml/2006/picture">
+                <pic:pic xmlns:pic="http://schemas.openxmlformats.org/drawingml/2006/picture">
+                  <pic:nvPicPr>
+                    <pic:cNvPr id="4" name="KnipselDesign.PNG"/>
+                    <pic:cNvPicPr/>
+                  </pic:nvPicPr>
+                  <pic:blipFill>
+                    <a:blip r:embed="rId10">
+                      <a:extLst>
+                        <a:ext uri="{28A0092B-C50C-407E-A947-70E740481C1C}">
+                          <a14:useLocalDpi xmlns:a14="http://schemas.microsoft.com/office/drawing/2010/main" val="0"/>
+                        </a:ext>
+                      </a:extLst>
+                    </a:blip>
+                    <a:stretch>
+                      <a:fillRect/>
+                    </a:stretch>
+                  </pic:blipFill>
+                  <pic:spPr>
+                    <a:xfrm rot="5400000">
+                      <a:off x="0" y="0"/>
+                      <a:ext cx="7248525" cy="5217795"/>
+                    </a:xfrm>
+                    <a:prstGeom prst="rect">
+                      <a:avLst/>
+                    </a:prstGeom>
+                  </pic:spPr>
+                </pic:pic>
+              </a:graphicData>
+            </a:graphic>
+            <wp14:sizeRelH relativeFrom="margin">
+              <wp14:pctWidth>0</wp14:pctWidth>
+            </wp14:sizeRelH>
+            <wp14:sizeRelV relativeFrom="margin">
+              <wp14:pctHeight>0</wp14:pctHeight>
+            </wp14:sizeRelV>
+          </wp:anchor>
+        </w:drawing>
+      </w:r>
+    </w:p>
+    <w:p/>
+    <w:p/>
+    <w:p/>
+    <w:p/>
+    <w:p/>
+    <w:p/>
+    <w:p/>
+    <w:p/>
+    <w:p/>
+    <w:p/>
+    <w:p/>
+    <w:p/>
+    <w:p/>
+    <w:p/>
+    <w:p/>
+    <w:p/>
+    <w:p/>
+    <w:p/>
+    <w:p/>
+    <w:p/>
+    <w:p/>
+    <w:p/>
+    <w:p/>
+    <w:p/>
+    <w:p/>
+    <w:p/>
+    <w:p>
+      <w:pPr>
+        <w:tabs>
+          <w:tab w:val="left" w:pos="1332"/>
+        </w:tabs>
+      </w:pPr>
+      <w:r>
+        <w:tab/>
+      </w:r>
+    </w:p>
+    <w:p>
+      <w:r>
+        <w:br w:type="page"/>
+      </w:r>
+    </w:p>
+    <w:p>
+      <w:pPr>
+        <w:keepNext/>
+        <w:tabs>
+          <w:tab w:val="left" w:pos="1332"/>
+        </w:tabs>
+      </w:pPr>
+      <w:r>
+        <w:rPr>
+          <w:noProof/>
+        </w:rPr>
+        <w:lastRenderedPageBreak/>
+        <w:drawing>
+          <wp:inline distT="0" distB="0" distL="0" distR="0" wp14:anchorId="7556AB39" wp14:editId="18F390BC">
+            <wp:extent cx="6944394" cy="5767705"/>
+            <wp:effectExtent l="0" t="2223" r="6668" b="6667"/>
+            <wp:docPr id="7" name="Afbeelding 7"/>
+            <wp:cNvGraphicFramePr>
+              <a:graphicFrameLocks xmlns:a="http://schemas.openxmlformats.org/drawingml/2006/main" noChangeAspect="1"/>
+            </wp:cNvGraphicFramePr>
+            <a:graphic xmlns:a="http://schemas.openxmlformats.org/drawingml/2006/main">
+              <a:graphicData uri="http://schemas.openxmlformats.org/drawingml/2006/picture">
+                <pic:pic xmlns:pic="http://schemas.openxmlformats.org/drawingml/2006/picture">
+                  <pic:nvPicPr>
+                    <pic:cNvPr id="7" name="KnipselDesign met uitbreiding.PNG"/>
+                    <pic:cNvPicPr/>
+                  </pic:nvPicPr>
+                  <pic:blipFill>
+                    <a:blip r:embed="rId11">
+                      <a:extLst>
+                        <a:ext uri="{28A0092B-C50C-407E-A947-70E740481C1C}">
+                          <a14:useLocalDpi xmlns:a14="http://schemas.microsoft.com/office/drawing/2010/main" val="0"/>
+                        </a:ext>
+                      </a:extLst>
+                    </a:blip>
+                    <a:stretch>
+                      <a:fillRect/>
+                    </a:stretch>
+                  </pic:blipFill>
+                  <pic:spPr>
+                    <a:xfrm rot="5400000">
+                      <a:off x="0" y="0"/>
+                      <a:ext cx="6948803" cy="5771367"/>
+                    </a:xfrm>
+                    <a:prstGeom prst="rect">
+                      <a:avLst/>
+                    </a:prstGeom>
+                  </pic:spPr>
+                </pic:pic>
+              </a:graphicData>
+            </a:graphic>
+          </wp:inline>
+        </w:drawing>
+      </w:r>
+    </w:p>
+    <w:p>
+      <w:pPr>
+        <w:pStyle w:val="Bijschrift"/>
+      </w:pPr>
+      <w:r>
+        <w:t xml:space="preserve">Figure </w:t>
+      </w:r>
+      <w:fldSimple w:instr=" SEQ Figure \* ARABIC ">
+        <w:r>
+          <w:rPr>
+            <w:noProof/>
+          </w:rPr>
+          <w:t>3</w:t>
+        </w:r>
+      </w:fldSimple>
+      <w:r>
+        <w:t xml:space="preserve"> Design diagram met </w:t>
+      </w:r>
+      <w:proofErr w:type="spellStart"/>
+      <w:r>
+        <w:t>uitbreiding</w:t>
+      </w:r>
+      <w:proofErr w:type="spellEnd"/>
     </w:p>
     <w:sectPr>
       <w:pgSz w:w="12240" w:h="15840"/>
@@ -427,6 +4276,56 @@
     </w:sectPr>
   </w:body>
 </w:document>
+</file>
+
+<file path=word/endnotes.xml><?xml version="1.0" encoding="utf-8"?>
+<w:endnotes xmlns:wpc="http://schemas.microsoft.com/office/word/2010/wordprocessingCanvas" xmlns:cx="http://schemas.microsoft.com/office/drawing/2014/chartex" xmlns:cx1="http://schemas.microsoft.com/office/drawing/2015/9/8/chartex" xmlns:mc="http://schemas.openxmlformats.org/markup-compatibility/2006" xmlns:o="urn:schemas-microsoft-com:office:office" xmlns:r="http://schemas.openxmlformats.org/officeDocument/2006/relationships" xmlns:m="http://schemas.openxmlformats.org/officeDocument/2006/math" xmlns:v="urn:schemas-microsoft-com:vml" xmlns:wp14="http://schemas.microsoft.com/office/word/2010/wordprocessingDrawing" xmlns:wp="http://schemas.openxmlformats.org/drawingml/2006/wordprocessingDrawing" xmlns:w10="urn:schemas-microsoft-com:office:word" xmlns:w="http://schemas.openxmlformats.org/wordprocessingml/2006/main" xmlns:w14="http://schemas.microsoft.com/office/word/2010/wordml" xmlns:w15="http://schemas.microsoft.com/office/word/2012/wordml" xmlns:w16se="http://schemas.microsoft.com/office/word/2015/wordml/symex" xmlns:wpg="http://schemas.microsoft.com/office/word/2010/wordprocessingGroup" xmlns:wpi="http://schemas.microsoft.com/office/word/2010/wordprocessingInk" xmlns:wne="http://schemas.microsoft.com/office/word/2006/wordml" xmlns:wps="http://schemas.microsoft.com/office/word/2010/wordprocessingShape" mc:Ignorable="w14 w15 w16se wp14">
+  <w:endnote w:type="separator" w:id="-1">
+    <w:p>
+      <w:pPr>
+        <w:spacing w:after="0" w:line="240" w:lineRule="auto"/>
+      </w:pPr>
+      <w:r>
+        <w:separator/>
+      </w:r>
+    </w:p>
+  </w:endnote>
+  <w:endnote w:type="continuationSeparator" w:id="0">
+    <w:p>
+      <w:pPr>
+        <w:spacing w:after="0" w:line="240" w:lineRule="auto"/>
+      </w:pPr>
+      <w:r>
+        <w:continuationSeparator/>
+      </w:r>
+    </w:p>
+  </w:endnote>
+</w:endnotes>
+</file>
+
+<file path=word/footnotes.xml><?xml version="1.0" encoding="utf-8"?>
+<w:footnotes xmlns:wpc="http://schemas.microsoft.com/office/word/2010/wordprocessingCanvas" xmlns:cx="http://schemas.microsoft.com/office/drawing/2014/chartex" xmlns:cx1="http://schemas.microsoft.com/office/drawing/2015/9/8/chartex" xmlns:mc="http://schemas.openxmlformats.org/markup-compatibility/2006" xmlns:o="urn:schemas-microsoft-com:office:office" xmlns:r="http://schemas.openxmlformats.org/officeDocument/2006/relationships" xmlns:m="http://schemas.openxmlformats.org/officeDocument/2006/math" xmlns:v="urn:schemas-microsoft-com:vml" xmlns:wp14="http://schemas.microsoft.com/office/word/2010/wordprocessingDrawing" xmlns:wp="http://schemas.openxmlformats.org/drawingml/2006/wordprocessingDrawing" xmlns:w10="urn:schemas-microsoft-com:office:word" xmlns:w="http://schemas.openxmlformats.org/wordprocessingml/2006/main" xmlns:w14="http://schemas.microsoft.com/office/word/2010/wordml" xmlns:w15="http://schemas.microsoft.com/office/word/2012/wordml" xmlns:w16se="http://schemas.microsoft.com/office/word/2015/wordml/symex" xmlns:wpg="http://schemas.microsoft.com/office/word/2010/wordprocessingGroup" xmlns:wpi="http://schemas.microsoft.com/office/word/2010/wordprocessingInk" xmlns:wne="http://schemas.microsoft.com/office/word/2006/wordml" xmlns:wps="http://schemas.microsoft.com/office/word/2010/wordprocessingShape" mc:Ignorable="w14 w15 w16se wp14">
+  <w:footnote w:type="separator" w:id="-1">
+    <w:p>
+      <w:pPr>
+        <w:spacing w:after="0" w:line="240" w:lineRule="auto"/>
+      </w:pPr>
+      <w:r>
+        <w:separator/>
+      </w:r>
+    </w:p>
+  </w:footnote>
+  <w:footnote w:type="continuationSeparator" w:id="0">
+    <w:p>
+      <w:pPr>
+        <w:spacing w:after="0" w:line="240" w:lineRule="auto"/>
+      </w:pPr>
+      <w:r>
+        <w:continuationSeparator/>
+      </w:r>
+    </w:p>
+  </w:footnote>
+</w:footnotes>
 </file>
 
 <file path=word/numbering.xml><?xml version="1.0" encoding="utf-8"?>
@@ -1058,6 +4957,71 @@
     <w:name w:val="Normal"/>
     <w:qFormat/>
   </w:style>
+  <w:style w:type="paragraph" w:styleId="Kop1">
+    <w:name w:val="heading 1"/>
+    <w:basedOn w:val="Standaard"/>
+    <w:next w:val="Standaard"/>
+    <w:link w:val="Kop1Char"/>
+    <w:uiPriority w:val="9"/>
+    <w:qFormat/>
+    <w:rsid w:val="005E422E"/>
+    <w:pPr>
+      <w:keepNext/>
+      <w:keepLines/>
+      <w:spacing w:before="240" w:after="0"/>
+      <w:outlineLvl w:val="0"/>
+    </w:pPr>
+    <w:rPr>
+      <w:rFonts w:asciiTheme="majorHAnsi" w:eastAsiaTheme="majorEastAsia" w:hAnsiTheme="majorHAnsi" w:cstheme="majorBidi"/>
+      <w:color w:val="2E74B5" w:themeColor="accent1" w:themeShade="BF"/>
+      <w:sz w:val="32"/>
+      <w:szCs w:val="32"/>
+    </w:rPr>
+  </w:style>
+  <w:style w:type="paragraph" w:styleId="Kop2">
+    <w:name w:val="heading 2"/>
+    <w:basedOn w:val="Standaard"/>
+    <w:next w:val="Standaard"/>
+    <w:link w:val="Kop2Char"/>
+    <w:uiPriority w:val="9"/>
+    <w:unhideWhenUsed/>
+    <w:qFormat/>
+    <w:rsid w:val="0086775E"/>
+    <w:pPr>
+      <w:keepNext/>
+      <w:keepLines/>
+      <w:spacing w:before="40" w:after="0"/>
+      <w:outlineLvl w:val="1"/>
+    </w:pPr>
+    <w:rPr>
+      <w:rFonts w:asciiTheme="majorHAnsi" w:eastAsiaTheme="majorEastAsia" w:hAnsiTheme="majorHAnsi" w:cstheme="majorBidi"/>
+      <w:color w:val="2E74B5" w:themeColor="accent1" w:themeShade="BF"/>
+      <w:sz w:val="26"/>
+      <w:szCs w:val="26"/>
+    </w:rPr>
+  </w:style>
+  <w:style w:type="paragraph" w:styleId="Kop3">
+    <w:name w:val="heading 3"/>
+    <w:basedOn w:val="Standaard"/>
+    <w:next w:val="Standaard"/>
+    <w:link w:val="Kop3Char"/>
+    <w:uiPriority w:val="9"/>
+    <w:unhideWhenUsed/>
+    <w:qFormat/>
+    <w:rsid w:val="00D5626F"/>
+    <w:pPr>
+      <w:keepNext/>
+      <w:keepLines/>
+      <w:spacing w:before="40" w:after="0"/>
+      <w:outlineLvl w:val="2"/>
+    </w:pPr>
+    <w:rPr>
+      <w:rFonts w:asciiTheme="majorHAnsi" w:eastAsiaTheme="majorEastAsia" w:hAnsiTheme="majorHAnsi" w:cstheme="majorBidi"/>
+      <w:color w:val="1F4D78" w:themeColor="accent1" w:themeShade="7F"/>
+      <w:sz w:val="24"/>
+      <w:szCs w:val="24"/>
+    </w:rPr>
+  </w:style>
   <w:style w:type="character" w:default="1" w:styleId="Standaardalinea-lettertype">
     <w:name w:val="Default Paragraph Font"/>
     <w:uiPriority w:val="1"/>
@@ -1095,6 +5059,203 @@
       <w:ind w:left="720"/>
       <w:contextualSpacing/>
     </w:pPr>
+  </w:style>
+  <w:style w:type="paragraph" w:styleId="Titel">
+    <w:name w:val="Title"/>
+    <w:basedOn w:val="Standaard"/>
+    <w:next w:val="Standaard"/>
+    <w:link w:val="TitelChar"/>
+    <w:uiPriority w:val="10"/>
+    <w:qFormat/>
+    <w:rsid w:val="0086775E"/>
+    <w:pPr>
+      <w:spacing w:after="0" w:line="240" w:lineRule="auto"/>
+      <w:contextualSpacing/>
+    </w:pPr>
+    <w:rPr>
+      <w:rFonts w:asciiTheme="majorHAnsi" w:eastAsiaTheme="majorEastAsia" w:hAnsiTheme="majorHAnsi" w:cstheme="majorBidi"/>
+      <w:spacing w:val="-10"/>
+      <w:kern w:val="28"/>
+      <w:sz w:val="56"/>
+      <w:szCs w:val="56"/>
+    </w:rPr>
+  </w:style>
+  <w:style w:type="character" w:customStyle="1" w:styleId="TitelChar">
+    <w:name w:val="Titel Char"/>
+    <w:basedOn w:val="Standaardalinea-lettertype"/>
+    <w:link w:val="Titel"/>
+    <w:uiPriority w:val="10"/>
+    <w:rsid w:val="0086775E"/>
+    <w:rPr>
+      <w:rFonts w:asciiTheme="majorHAnsi" w:eastAsiaTheme="majorEastAsia" w:hAnsiTheme="majorHAnsi" w:cstheme="majorBidi"/>
+      <w:spacing w:val="-10"/>
+      <w:kern w:val="28"/>
+      <w:sz w:val="56"/>
+      <w:szCs w:val="56"/>
+    </w:rPr>
+  </w:style>
+  <w:style w:type="character" w:customStyle="1" w:styleId="Kop2Char">
+    <w:name w:val="Kop 2 Char"/>
+    <w:basedOn w:val="Standaardalinea-lettertype"/>
+    <w:link w:val="Kop2"/>
+    <w:uiPriority w:val="9"/>
+    <w:rsid w:val="0086775E"/>
+    <w:rPr>
+      <w:rFonts w:asciiTheme="majorHAnsi" w:eastAsiaTheme="majorEastAsia" w:hAnsiTheme="majorHAnsi" w:cstheme="majorBidi"/>
+      <w:color w:val="2E74B5" w:themeColor="accent1" w:themeShade="BF"/>
+      <w:sz w:val="26"/>
+      <w:szCs w:val="26"/>
+    </w:rPr>
+  </w:style>
+  <w:style w:type="character" w:customStyle="1" w:styleId="Kop1Char">
+    <w:name w:val="Kop 1 Char"/>
+    <w:basedOn w:val="Standaardalinea-lettertype"/>
+    <w:link w:val="Kop1"/>
+    <w:uiPriority w:val="9"/>
+    <w:rsid w:val="005E422E"/>
+    <w:rPr>
+      <w:rFonts w:asciiTheme="majorHAnsi" w:eastAsiaTheme="majorEastAsia" w:hAnsiTheme="majorHAnsi" w:cstheme="majorBidi"/>
+      <w:color w:val="2E74B5" w:themeColor="accent1" w:themeShade="BF"/>
+      <w:sz w:val="32"/>
+      <w:szCs w:val="32"/>
+    </w:rPr>
+  </w:style>
+  <w:style w:type="paragraph" w:styleId="Bijschrift">
+    <w:name w:val="caption"/>
+    <w:basedOn w:val="Standaard"/>
+    <w:next w:val="Standaard"/>
+    <w:uiPriority w:val="35"/>
+    <w:unhideWhenUsed/>
+    <w:qFormat/>
+    <w:rsid w:val="005E422E"/>
+    <w:pPr>
+      <w:spacing w:after="200" w:line="240" w:lineRule="auto"/>
+    </w:pPr>
+    <w:rPr>
+      <w:i/>
+      <w:iCs/>
+      <w:color w:val="44546A" w:themeColor="text2"/>
+      <w:sz w:val="18"/>
+      <w:szCs w:val="18"/>
+    </w:rPr>
+  </w:style>
+  <w:style w:type="paragraph" w:styleId="Koptekst">
+    <w:name w:val="header"/>
+    <w:basedOn w:val="Standaard"/>
+    <w:link w:val="KoptekstChar"/>
+    <w:uiPriority w:val="99"/>
+    <w:unhideWhenUsed/>
+    <w:rsid w:val="00106EB6"/>
+    <w:pPr>
+      <w:tabs>
+        <w:tab w:val="center" w:pos="4680"/>
+        <w:tab w:val="right" w:pos="9360"/>
+      </w:tabs>
+      <w:spacing w:after="0" w:line="240" w:lineRule="auto"/>
+    </w:pPr>
+  </w:style>
+  <w:style w:type="character" w:customStyle="1" w:styleId="KoptekstChar">
+    <w:name w:val="Koptekst Char"/>
+    <w:basedOn w:val="Standaardalinea-lettertype"/>
+    <w:link w:val="Koptekst"/>
+    <w:uiPriority w:val="99"/>
+    <w:rsid w:val="00106EB6"/>
+  </w:style>
+  <w:style w:type="paragraph" w:styleId="Voettekst">
+    <w:name w:val="footer"/>
+    <w:basedOn w:val="Standaard"/>
+    <w:link w:val="VoettekstChar"/>
+    <w:uiPriority w:val="99"/>
+    <w:unhideWhenUsed/>
+    <w:rsid w:val="00106EB6"/>
+    <w:pPr>
+      <w:tabs>
+        <w:tab w:val="center" w:pos="4680"/>
+        <w:tab w:val="right" w:pos="9360"/>
+      </w:tabs>
+      <w:spacing w:after="0" w:line="240" w:lineRule="auto"/>
+    </w:pPr>
+  </w:style>
+  <w:style w:type="character" w:customStyle="1" w:styleId="VoettekstChar">
+    <w:name w:val="Voettekst Char"/>
+    <w:basedOn w:val="Standaardalinea-lettertype"/>
+    <w:link w:val="Voettekst"/>
+    <w:uiPriority w:val="99"/>
+    <w:rsid w:val="00106EB6"/>
+  </w:style>
+  <w:style w:type="character" w:customStyle="1" w:styleId="Kop3Char">
+    <w:name w:val="Kop 3 Char"/>
+    <w:basedOn w:val="Standaardalinea-lettertype"/>
+    <w:link w:val="Kop3"/>
+    <w:uiPriority w:val="9"/>
+    <w:rsid w:val="00D5626F"/>
+    <w:rPr>
+      <w:rFonts w:asciiTheme="majorHAnsi" w:eastAsiaTheme="majorEastAsia" w:hAnsiTheme="majorHAnsi" w:cstheme="majorBidi"/>
+      <w:color w:val="1F4D78" w:themeColor="accent1" w:themeShade="7F"/>
+      <w:sz w:val="24"/>
+      <w:szCs w:val="24"/>
+    </w:rPr>
+  </w:style>
+  <w:style w:type="paragraph" w:styleId="Kopvaninhoudsopgave">
+    <w:name w:val="TOC Heading"/>
+    <w:basedOn w:val="Kop1"/>
+    <w:next w:val="Standaard"/>
+    <w:uiPriority w:val="39"/>
+    <w:unhideWhenUsed/>
+    <w:qFormat/>
+    <w:rsid w:val="00D5626F"/>
+    <w:pPr>
+      <w:outlineLvl w:val="9"/>
+    </w:pPr>
+  </w:style>
+  <w:style w:type="paragraph" w:styleId="Inhopg1">
+    <w:name w:val="toc 1"/>
+    <w:basedOn w:val="Standaard"/>
+    <w:next w:val="Standaard"/>
+    <w:autoRedefine/>
+    <w:uiPriority w:val="39"/>
+    <w:unhideWhenUsed/>
+    <w:rsid w:val="00D5626F"/>
+    <w:pPr>
+      <w:spacing w:after="100"/>
+    </w:pPr>
+  </w:style>
+  <w:style w:type="paragraph" w:styleId="Inhopg2">
+    <w:name w:val="toc 2"/>
+    <w:basedOn w:val="Standaard"/>
+    <w:next w:val="Standaard"/>
+    <w:autoRedefine/>
+    <w:uiPriority w:val="39"/>
+    <w:unhideWhenUsed/>
+    <w:rsid w:val="00D5626F"/>
+    <w:pPr>
+      <w:spacing w:after="100"/>
+      <w:ind w:left="220"/>
+    </w:pPr>
+  </w:style>
+  <w:style w:type="paragraph" w:styleId="Inhopg3">
+    <w:name w:val="toc 3"/>
+    <w:basedOn w:val="Standaard"/>
+    <w:next w:val="Standaard"/>
+    <w:autoRedefine/>
+    <w:uiPriority w:val="39"/>
+    <w:unhideWhenUsed/>
+    <w:rsid w:val="00D5626F"/>
+    <w:pPr>
+      <w:spacing w:after="100"/>
+      <w:ind w:left="440"/>
+    </w:pPr>
+  </w:style>
+  <w:style w:type="character" w:styleId="Hyperlink">
+    <w:name w:val="Hyperlink"/>
+    <w:basedOn w:val="Standaardalinea-lettertype"/>
+    <w:uiPriority w:val="99"/>
+    <w:unhideWhenUsed/>
+    <w:rsid w:val="00D5626F"/>
+    <w:rPr>
+      <w:color w:val="0563C1" w:themeColor="hyperlink"/>
+      <w:u w:val="single"/>
+    </w:rPr>
   </w:style>
 </w:styles>
 </file>
@@ -1358,4 +5519,16 @@
     </a:ext>
   </a:extLst>
 </a:theme>
+</file>
+
+<file path=customXml/item1.xml><?xml version="1.0" encoding="utf-8"?>
+<b:Sources xmlns:b="http://schemas.openxmlformats.org/officeDocument/2006/bibliography" xmlns="http://schemas.openxmlformats.org/officeDocument/2006/bibliography" SelectedStyle="\APASixthEditionOfficeOnline.xsl" StyleName="APA" Version="6"/>
+</file>
+
+<file path=customXml/itemProps1.xml><?xml version="1.0" encoding="utf-8"?>
+<ds:datastoreItem xmlns:ds="http://schemas.openxmlformats.org/officeDocument/2006/customXml" ds:itemID="{366F96B7-4709-45BE-AC2A-BD8E75CC62F5}">
+  <ds:schemaRefs>
+    <ds:schemaRef ds:uri="http://schemas.openxmlformats.org/officeDocument/2006/bibliography"/>
+  </ds:schemaRefs>
+</ds:datastoreItem>
 </file>
</xml_diff>